<commit_message>
mod, prophet e teoria
</commit_message>
<xml_diff>
--- a/Report-DSLAB/Teoria Modelli.docx
+++ b/Report-DSLAB/Teoria Modelli.docx
@@ -12,7 +12,6 @@
           <w:lang w:val="en-US" w:eastAsia="it-IT"/>
         </w:rPr>
       </w:pPr>
-      <w:proofErr w:type="gramStart"/>
       <w:r>
         <w:rPr>
           <w:rFonts w:ascii="Georgia" w:eastAsia="Times New Roman" w:hAnsi="Georgia" w:cs="Times New Roman"/>
@@ -42,19 +41,7 @@
           <w:szCs w:val="34"/>
           <w:lang w:val="en-US" w:eastAsia="it-IT"/>
         </w:rPr>
-        <w:t>:</w:t>
-      </w:r>
-      <w:proofErr w:type="gramEnd"/>
-      <w:r>
-        <w:rPr>
-          <w:rFonts w:ascii="Georgia" w:eastAsia="Times New Roman" w:hAnsi="Georgia" w:cs="Times New Roman"/>
-          <w:b/>
-          <w:bCs/>
-          <w:sz w:val="34"/>
-          <w:szCs w:val="34"/>
-          <w:lang w:val="en-US" w:eastAsia="it-IT"/>
-        </w:rPr>
-        <w:t xml:space="preserve"> Non-seasonal Autoregressive Integrated Moving Averages</w:t>
+        <w:t>: Non-seasonal Autoregressive Integrated Moving Averages</w:t>
       </w:r>
     </w:p>
     <w:p>
@@ -155,6 +142,7 @@
         </w:rPr>
         <w:t>, short for </w:t>
       </w:r>
+      <w:proofErr w:type="spellStart"/>
       <w:r>
         <w:rPr>
           <w:rFonts w:ascii="Inter" w:eastAsia="Times New Roman" w:hAnsi="Inter" w:cs="Times New Roman"/>
@@ -164,32 +152,9 @@
           <w:szCs w:val="21"/>
           <w:lang w:val="en-US" w:eastAsia="it-IT"/>
         </w:rPr>
-        <w:t>AutoRegressive Integrated Moving Average</w:t>
-      </w:r>
-      <w:r>
-        <w:rPr>
-          <w:rFonts w:ascii="Inter" w:eastAsia="Times New Roman" w:hAnsi="Inter" w:cs="Times New Roman"/>
-          <w:sz w:val="21"/>
-          <w:szCs w:val="21"/>
-          <w:lang w:val="en-US" w:eastAsia="it-IT"/>
-        </w:rPr>
-        <w:t>, is a forecasting algorithm based on the idea that the information in the past values of the time series can alone be used to predict the future values.</w:t>
-      </w:r>
-    </w:p>
-    <w:p>
-      <w:pPr>
-        <w:numPr>
-          <w:ilvl w:val="0"/>
-          <w:numId w:val="4"/>
-        </w:numPr>
-        <w:spacing w:after="180" w:line="240" w:lineRule="auto"/>
-        <w:rPr>
-          <w:rFonts w:ascii="Inter" w:eastAsia="Times New Roman" w:hAnsi="Inter" w:cs="Times New Roman"/>
-          <w:sz w:val="21"/>
-          <w:szCs w:val="21"/>
-          <w:lang w:val="en-US" w:eastAsia="it-IT"/>
-        </w:rPr>
-      </w:pPr>
+        <w:t>AutoRegressive</w:t>
+      </w:r>
+      <w:proofErr w:type="spellEnd"/>
       <w:r>
         <w:rPr>
           <w:rFonts w:ascii="Inter" w:eastAsia="Times New Roman" w:hAnsi="Inter" w:cs="Times New Roman"/>
@@ -199,7 +164,7 @@
           <w:szCs w:val="21"/>
           <w:lang w:val="en-US" w:eastAsia="it-IT"/>
         </w:rPr>
-        <w:t>ARIMA Models</w:t>
+        <w:t xml:space="preserve"> Integrated Moving Average</w:t>
       </w:r>
       <w:r>
         <w:rPr>
@@ -208,34 +173,13 @@
           <w:szCs w:val="21"/>
           <w:lang w:val="en-US" w:eastAsia="it-IT"/>
         </w:rPr>
-        <w:t> are specified by three order parameters: (p, d, q),</w:t>
-      </w:r>
-    </w:p>
-    <w:p>
-      <w:pPr>
-        <w:spacing w:after="240" w:line="240" w:lineRule="auto"/>
-        <w:ind w:left="720"/>
-        <w:rPr>
-          <w:rFonts w:ascii="Inter" w:eastAsia="Times New Roman" w:hAnsi="Inter" w:cs="Times New Roman"/>
-          <w:sz w:val="21"/>
-          <w:szCs w:val="21"/>
-          <w:lang w:eastAsia="it-IT"/>
-        </w:rPr>
-      </w:pPr>
-      <w:r>
-        <w:rPr>
-          <w:rFonts w:ascii="Inter" w:eastAsia="Times New Roman" w:hAnsi="Inter" w:cs="Times New Roman"/>
-          <w:sz w:val="21"/>
-          <w:szCs w:val="21"/>
-          <w:lang w:eastAsia="it-IT"/>
-        </w:rPr>
-        <w:t>where,</w:t>
+        <w:t>, is a forecasting algorithm based on the idea that the information in the past values of the time series can alone be used to predict the future values.</w:t>
       </w:r>
     </w:p>
     <w:p>
       <w:pPr>
         <w:numPr>
-          <w:ilvl w:val="1"/>
+          <w:ilvl w:val="0"/>
           <w:numId w:val="4"/>
         </w:numPr>
         <w:spacing w:after="180" w:line="240" w:lineRule="auto"/>
@@ -246,121 +190,6 @@
           <w:lang w:val="en-US" w:eastAsia="it-IT"/>
         </w:rPr>
       </w:pPr>
-      <w:r>
-        <w:rPr>
-          <w:rFonts w:ascii="Inter" w:eastAsia="Times New Roman" w:hAnsi="Inter" w:cs="Times New Roman"/>
-          <w:sz w:val="21"/>
-          <w:szCs w:val="21"/>
-          <w:lang w:val="en-US" w:eastAsia="it-IT"/>
-        </w:rPr>
-        <w:t>p is the order of the AR term</w:t>
-      </w:r>
-    </w:p>
-    <w:p>
-      <w:pPr>
-        <w:numPr>
-          <w:ilvl w:val="1"/>
-          <w:numId w:val="4"/>
-        </w:numPr>
-        <w:spacing w:after="180" w:line="240" w:lineRule="auto"/>
-        <w:rPr>
-          <w:rFonts w:ascii="Inter" w:eastAsia="Times New Roman" w:hAnsi="Inter" w:cs="Times New Roman"/>
-          <w:sz w:val="21"/>
-          <w:szCs w:val="21"/>
-          <w:lang w:val="en-US" w:eastAsia="it-IT"/>
-        </w:rPr>
-      </w:pPr>
-      <w:r>
-        <w:rPr>
-          <w:rFonts w:ascii="Inter" w:eastAsia="Times New Roman" w:hAnsi="Inter" w:cs="Times New Roman"/>
-          <w:sz w:val="21"/>
-          <w:szCs w:val="21"/>
-          <w:lang w:val="en-US" w:eastAsia="it-IT"/>
-        </w:rPr>
-        <w:t>q is the order of the MA term</w:t>
-      </w:r>
-    </w:p>
-    <w:p>
-      <w:pPr>
-        <w:numPr>
-          <w:ilvl w:val="1"/>
-          <w:numId w:val="4"/>
-        </w:numPr>
-        <w:spacing w:after="180" w:line="240" w:lineRule="auto"/>
-        <w:rPr>
-          <w:rFonts w:ascii="Inter" w:eastAsia="Times New Roman" w:hAnsi="Inter" w:cs="Times New Roman"/>
-          <w:sz w:val="21"/>
-          <w:szCs w:val="21"/>
-          <w:lang w:val="en-US" w:eastAsia="it-IT"/>
-        </w:rPr>
-      </w:pPr>
-      <w:r>
-        <w:rPr>
-          <w:rFonts w:ascii="Inter" w:eastAsia="Times New Roman" w:hAnsi="Inter" w:cs="Times New Roman"/>
-          <w:sz w:val="21"/>
-          <w:szCs w:val="21"/>
-          <w:lang w:val="en-US" w:eastAsia="it-IT"/>
-        </w:rPr>
-        <w:t>d is the number of differencing required to make the time series stationary</w:t>
-      </w:r>
-    </w:p>
-    <w:p>
-      <w:pPr>
-        <w:spacing w:before="480" w:after="120" w:line="240" w:lineRule="auto"/>
-        <w:outlineLvl w:val="1"/>
-        <w:rPr>
-          <w:rFonts w:ascii="Inter" w:eastAsia="Times New Roman" w:hAnsi="Inter" w:cs="Times New Roman"/>
-          <w:color w:val="000000"/>
-          <w:sz w:val="30"/>
-          <w:szCs w:val="30"/>
-          <w:lang w:eastAsia="it-IT"/>
-        </w:rPr>
-      </w:pPr>
-      <w:r>
-        <w:rPr>
-          <w:rFonts w:ascii="Inter" w:eastAsia="Times New Roman" w:hAnsi="Inter" w:cs="Times New Roman"/>
-          <w:b/>
-          <w:bCs/>
-          <w:color w:val="000000"/>
-          <w:sz w:val="30"/>
-          <w:szCs w:val="30"/>
-          <w:lang w:eastAsia="it-IT"/>
-        </w:rPr>
-        <w:t>The meaning of p</w:t>
-      </w:r>
-    </w:p>
-    <w:p>
-      <w:pPr>
-        <w:numPr>
-          <w:ilvl w:val="0"/>
-          <w:numId w:val="6"/>
-        </w:numPr>
-        <w:spacing w:before="100" w:beforeAutospacing="1" w:after="60" w:line="240" w:lineRule="auto"/>
-        <w:rPr>
-          <w:rFonts w:ascii="Inter" w:eastAsia="Times New Roman" w:hAnsi="Inter" w:cs="Times New Roman"/>
-          <w:sz w:val="21"/>
-          <w:szCs w:val="21"/>
-          <w:lang w:val="en-US" w:eastAsia="it-IT"/>
-        </w:rPr>
-      </w:pPr>
-      <w:r>
-        <w:rPr>
-          <w:rFonts w:ascii="Consolas" w:eastAsia="Times New Roman" w:hAnsi="Consolas" w:cs="Courier New"/>
-          <w:sz w:val="21"/>
-          <w:szCs w:val="21"/>
-          <w:lang w:val="en-US" w:eastAsia="it-IT"/>
-        </w:rPr>
-        <w:t>p</w:t>
-      </w:r>
-      <w:r>
-        <w:rPr>
-          <w:rFonts w:ascii="Inter" w:eastAsia="Times New Roman" w:hAnsi="Inter" w:cs="Times New Roman"/>
-          <w:sz w:val="21"/>
-          <w:szCs w:val="21"/>
-          <w:lang w:val="en-US" w:eastAsia="it-IT"/>
-        </w:rPr>
-        <w:t> is the order of the </w:t>
-      </w:r>
       <w:r>
         <w:rPr>
           <w:rFonts w:ascii="Inter" w:eastAsia="Times New Roman" w:hAnsi="Inter" w:cs="Times New Roman"/>
@@ -370,7 +199,7 @@
           <w:szCs w:val="21"/>
           <w:lang w:val="en-US" w:eastAsia="it-IT"/>
         </w:rPr>
-        <w:t>Auto Regressive (AR)</w:t>
+        <w:t>ARIMA Models</w:t>
       </w:r>
       <w:r>
         <w:rPr>
@@ -379,7 +208,111 @@
           <w:szCs w:val="21"/>
           <w:lang w:val="en-US" w:eastAsia="it-IT"/>
         </w:rPr>
-        <w:t> term. It refers to the number of lags of Y to be used as predictors.</w:t>
+        <w:t> are specified by three order parameters: (p, d, q),</w:t>
+      </w:r>
+    </w:p>
+    <w:p>
+      <w:pPr>
+        <w:spacing w:after="240" w:line="240" w:lineRule="auto"/>
+        <w:ind w:left="720"/>
+        <w:rPr>
+          <w:rFonts w:ascii="Inter" w:eastAsia="Times New Roman" w:hAnsi="Inter" w:cs="Times New Roman"/>
+          <w:sz w:val="21"/>
+          <w:szCs w:val="21"/>
+          <w:lang w:eastAsia="it-IT"/>
+        </w:rPr>
+      </w:pPr>
+      <w:proofErr w:type="spellStart"/>
+      <w:r>
+        <w:rPr>
+          <w:rFonts w:ascii="Inter" w:eastAsia="Times New Roman" w:hAnsi="Inter" w:cs="Times New Roman"/>
+          <w:sz w:val="21"/>
+          <w:szCs w:val="21"/>
+          <w:lang w:eastAsia="it-IT"/>
+        </w:rPr>
+        <w:t>where</w:t>
+      </w:r>
+      <w:proofErr w:type="spellEnd"/>
+      <w:r>
+        <w:rPr>
+          <w:rFonts w:ascii="Inter" w:eastAsia="Times New Roman" w:hAnsi="Inter" w:cs="Times New Roman"/>
+          <w:sz w:val="21"/>
+          <w:szCs w:val="21"/>
+          <w:lang w:eastAsia="it-IT"/>
+        </w:rPr>
+        <w:t>,</w:t>
+      </w:r>
+    </w:p>
+    <w:p>
+      <w:pPr>
+        <w:numPr>
+          <w:ilvl w:val="1"/>
+          <w:numId w:val="4"/>
+        </w:numPr>
+        <w:spacing w:after="180" w:line="240" w:lineRule="auto"/>
+        <w:rPr>
+          <w:rFonts w:ascii="Inter" w:eastAsia="Times New Roman" w:hAnsi="Inter" w:cs="Times New Roman"/>
+          <w:sz w:val="21"/>
+          <w:szCs w:val="21"/>
+          <w:lang w:val="en-US" w:eastAsia="it-IT"/>
+        </w:rPr>
+      </w:pPr>
+      <w:r>
+        <w:rPr>
+          <w:rFonts w:ascii="Inter" w:eastAsia="Times New Roman" w:hAnsi="Inter" w:cs="Times New Roman"/>
+          <w:sz w:val="21"/>
+          <w:szCs w:val="21"/>
+          <w:lang w:val="en-US" w:eastAsia="it-IT"/>
+        </w:rPr>
+        <w:t>p is the order of the AR term</w:t>
+      </w:r>
+    </w:p>
+    <w:p>
+      <w:pPr>
+        <w:numPr>
+          <w:ilvl w:val="1"/>
+          <w:numId w:val="4"/>
+        </w:numPr>
+        <w:spacing w:after="180" w:line="240" w:lineRule="auto"/>
+        <w:rPr>
+          <w:rFonts w:ascii="Inter" w:eastAsia="Times New Roman" w:hAnsi="Inter" w:cs="Times New Roman"/>
+          <w:sz w:val="21"/>
+          <w:szCs w:val="21"/>
+          <w:lang w:val="en-US" w:eastAsia="it-IT"/>
+        </w:rPr>
+      </w:pPr>
+      <w:r>
+        <w:rPr>
+          <w:rFonts w:ascii="Inter" w:eastAsia="Times New Roman" w:hAnsi="Inter" w:cs="Times New Roman"/>
+          <w:sz w:val="21"/>
+          <w:szCs w:val="21"/>
+          <w:lang w:val="en-US" w:eastAsia="it-IT"/>
+        </w:rPr>
+        <w:t>q is the order of the MA term</w:t>
+      </w:r>
+    </w:p>
+    <w:p>
+      <w:pPr>
+        <w:numPr>
+          <w:ilvl w:val="1"/>
+          <w:numId w:val="4"/>
+        </w:numPr>
+        <w:spacing w:after="180" w:line="240" w:lineRule="auto"/>
+        <w:rPr>
+          <w:rFonts w:ascii="Inter" w:eastAsia="Times New Roman" w:hAnsi="Inter" w:cs="Times New Roman"/>
+          <w:sz w:val="21"/>
+          <w:szCs w:val="21"/>
+          <w:lang w:val="en-US" w:eastAsia="it-IT"/>
+        </w:rPr>
+      </w:pPr>
+      <w:r>
+        <w:rPr>
+          <w:rFonts w:ascii="Inter" w:eastAsia="Times New Roman" w:hAnsi="Inter" w:cs="Times New Roman"/>
+          <w:sz w:val="21"/>
+          <w:szCs w:val="21"/>
+          <w:lang w:val="en-US" w:eastAsia="it-IT"/>
+        </w:rPr>
+        <w:t>d is the number of differencing required to make the time series stationary</w:t>
       </w:r>
     </w:p>
     <w:p>
@@ -404,31 +337,66 @@
           <w:szCs w:val="30"/>
           <w:lang w:eastAsia="it-IT"/>
         </w:rPr>
-        <w:t>3.2 The meaning of d</w:t>
+        <w:t xml:space="preserve">The </w:t>
+      </w:r>
+      <w:proofErr w:type="spellStart"/>
+      <w:r>
+        <w:rPr>
+          <w:rFonts w:ascii="Inter" w:eastAsia="Times New Roman" w:hAnsi="Inter" w:cs="Times New Roman"/>
+          <w:b/>
+          <w:bCs/>
+          <w:color w:val="000000"/>
+          <w:sz w:val="30"/>
+          <w:szCs w:val="30"/>
+          <w:lang w:eastAsia="it-IT"/>
+        </w:rPr>
+        <w:t>meaning</w:t>
+      </w:r>
+      <w:proofErr w:type="spellEnd"/>
+      <w:r>
+        <w:rPr>
+          <w:rFonts w:ascii="Inter" w:eastAsia="Times New Roman" w:hAnsi="Inter" w:cs="Times New Roman"/>
+          <w:b/>
+          <w:bCs/>
+          <w:color w:val="000000"/>
+          <w:sz w:val="30"/>
+          <w:szCs w:val="30"/>
+          <w:lang w:eastAsia="it-IT"/>
+        </w:rPr>
+        <w:t xml:space="preserve"> of p</w:t>
       </w:r>
     </w:p>
     <w:p>
       <w:pPr>
         <w:numPr>
           <w:ilvl w:val="0"/>
-          <w:numId w:val="7"/>
+          <w:numId w:val="6"/>
         </w:numPr>
         <w:spacing w:before="100" w:beforeAutospacing="1" w:after="60" w:line="240" w:lineRule="auto"/>
-        <w:rPr>
-          <w:rFonts w:ascii="Inter" w:eastAsia="Times New Roman" w:hAnsi="Inter" w:cs="Times New Roman"/>
-          <w:sz w:val="21"/>
-          <w:szCs w:val="21"/>
-          <w:lang w:eastAsia="it-IT"/>
-        </w:rPr>
-      </w:pPr>
-      <w:r>
         <w:rPr>
           <w:rFonts w:ascii="Inter" w:eastAsia="Times New Roman" w:hAnsi="Inter" w:cs="Times New Roman"/>
           <w:sz w:val="21"/>
           <w:szCs w:val="21"/>
           <w:lang w:val="en-US" w:eastAsia="it-IT"/>
         </w:rPr>
-        <w:t>The term </w:t>
+      </w:pPr>
+      <w:r>
+        <w:rPr>
+          <w:rFonts w:ascii="Consolas" w:eastAsia="Times New Roman" w:hAnsi="Consolas" w:cs="Courier New"/>
+          <w:sz w:val="21"/>
+          <w:szCs w:val="21"/>
+          <w:lang w:val="en-US" w:eastAsia="it-IT"/>
+        </w:rPr>
+        <w:t>p</w:t>
+      </w:r>
+      <w:r>
+        <w:rPr>
+          <w:rFonts w:ascii="Inter" w:eastAsia="Times New Roman" w:hAnsi="Inter" w:cs="Times New Roman"/>
+          <w:sz w:val="21"/>
+          <w:szCs w:val="21"/>
+          <w:lang w:val="en-US" w:eastAsia="it-IT"/>
+        </w:rPr>
+        <w:t> is the order of the </w:t>
       </w:r>
       <w:r>
         <w:rPr>
@@ -439,7 +407,7 @@
           <w:szCs w:val="21"/>
           <w:lang w:val="en-US" w:eastAsia="it-IT"/>
         </w:rPr>
-        <w:t>Auto Regressive</w:t>
+        <w:t>Auto Regressive (AR)</w:t>
       </w:r>
       <w:r>
         <w:rPr>
@@ -448,16 +416,191 @@
           <w:szCs w:val="21"/>
           <w:lang w:val="en-US" w:eastAsia="it-IT"/>
         </w:rPr>
-        <w:t xml:space="preserve">’ in ARIMA means it is a linear regression model that uses its own lags as predictors. Linear regression models, as we know, work best when the predictors are not correlated and are independent of each other. </w:t>
-      </w:r>
-      <w:r>
+        <w:t> term. It refers to the number of lags of Y to be used as predictors.</w:t>
+      </w:r>
+    </w:p>
+    <w:p>
+      <w:pPr>
+        <w:spacing w:before="480" w:after="120" w:line="240" w:lineRule="auto"/>
+        <w:outlineLvl w:val="1"/>
+        <w:rPr>
+          <w:rFonts w:ascii="Inter" w:eastAsia="Times New Roman" w:hAnsi="Inter" w:cs="Times New Roman"/>
+          <w:color w:val="000000"/>
+          <w:sz w:val="30"/>
+          <w:szCs w:val="30"/>
+          <w:lang w:eastAsia="it-IT"/>
+        </w:rPr>
+      </w:pPr>
+      <w:r>
+        <w:rPr>
+          <w:rFonts w:ascii="Inter" w:eastAsia="Times New Roman" w:hAnsi="Inter" w:cs="Times New Roman"/>
+          <w:b/>
+          <w:bCs/>
+          <w:color w:val="000000"/>
+          <w:sz w:val="30"/>
+          <w:szCs w:val="30"/>
+          <w:lang w:eastAsia="it-IT"/>
+        </w:rPr>
+        <w:t xml:space="preserve">3.2 The </w:t>
+      </w:r>
+      <w:proofErr w:type="spellStart"/>
+      <w:r>
+        <w:rPr>
+          <w:rFonts w:ascii="Inter" w:eastAsia="Times New Roman" w:hAnsi="Inter" w:cs="Times New Roman"/>
+          <w:b/>
+          <w:bCs/>
+          <w:color w:val="000000"/>
+          <w:sz w:val="30"/>
+          <w:szCs w:val="30"/>
+          <w:lang w:eastAsia="it-IT"/>
+        </w:rPr>
+        <w:t>meaning</w:t>
+      </w:r>
+      <w:proofErr w:type="spellEnd"/>
+      <w:r>
+        <w:rPr>
+          <w:rFonts w:ascii="Inter" w:eastAsia="Times New Roman" w:hAnsi="Inter" w:cs="Times New Roman"/>
+          <w:b/>
+          <w:bCs/>
+          <w:color w:val="000000"/>
+          <w:sz w:val="30"/>
+          <w:szCs w:val="30"/>
+          <w:lang w:eastAsia="it-IT"/>
+        </w:rPr>
+        <w:t xml:space="preserve"> of d</w:t>
+      </w:r>
+    </w:p>
+    <w:p>
+      <w:pPr>
+        <w:numPr>
+          <w:ilvl w:val="0"/>
+          <w:numId w:val="7"/>
+        </w:numPr>
+        <w:spacing w:before="100" w:beforeAutospacing="1" w:after="60" w:line="240" w:lineRule="auto"/>
         <w:rPr>
           <w:rFonts w:ascii="Inter" w:eastAsia="Times New Roman" w:hAnsi="Inter" w:cs="Times New Roman"/>
           <w:sz w:val="21"/>
           <w:szCs w:val="21"/>
           <w:lang w:eastAsia="it-IT"/>
         </w:rPr>
-        <w:t>So we need to make the time series stationary.</w:t>
+      </w:pPr>
+      <w:r>
+        <w:rPr>
+          <w:rFonts w:ascii="Inter" w:eastAsia="Times New Roman" w:hAnsi="Inter" w:cs="Times New Roman"/>
+          <w:sz w:val="21"/>
+          <w:szCs w:val="21"/>
+          <w:lang w:val="en-US" w:eastAsia="it-IT"/>
+        </w:rPr>
+        <w:t>The term </w:t>
+      </w:r>
+      <w:r>
+        <w:rPr>
+          <w:rFonts w:ascii="Inter" w:eastAsia="Times New Roman" w:hAnsi="Inter" w:cs="Times New Roman"/>
+          <w:b/>
+          <w:bCs/>
+          <w:sz w:val="21"/>
+          <w:szCs w:val="21"/>
+          <w:lang w:val="en-US" w:eastAsia="it-IT"/>
+        </w:rPr>
+        <w:t>Auto Regressive</w:t>
+      </w:r>
+      <w:r>
+        <w:rPr>
+          <w:rFonts w:ascii="Inter" w:eastAsia="Times New Roman" w:hAnsi="Inter" w:cs="Times New Roman"/>
+          <w:sz w:val="21"/>
+          <w:szCs w:val="21"/>
+          <w:lang w:val="en-US" w:eastAsia="it-IT"/>
+        </w:rPr>
+        <w:t xml:space="preserve">’ in ARIMA means it is a linear regression model that uses its own lags as predictors. Linear regression models, as we know, work best when the predictors are not correlated and are independent of each other. </w:t>
+      </w:r>
+      <w:r>
+        <w:rPr>
+          <w:rFonts w:ascii="Inter" w:eastAsia="Times New Roman" w:hAnsi="Inter" w:cs="Times New Roman"/>
+          <w:sz w:val="21"/>
+          <w:szCs w:val="21"/>
+          <w:lang w:eastAsia="it-IT"/>
+        </w:rPr>
+        <w:t xml:space="preserve">So </w:t>
+      </w:r>
+      <w:proofErr w:type="spellStart"/>
+      <w:r>
+        <w:rPr>
+          <w:rFonts w:ascii="Inter" w:eastAsia="Times New Roman" w:hAnsi="Inter" w:cs="Times New Roman"/>
+          <w:sz w:val="21"/>
+          <w:szCs w:val="21"/>
+          <w:lang w:eastAsia="it-IT"/>
+        </w:rPr>
+        <w:t>we</w:t>
+      </w:r>
+      <w:proofErr w:type="spellEnd"/>
+      <w:r>
+        <w:rPr>
+          <w:rFonts w:ascii="Inter" w:eastAsia="Times New Roman" w:hAnsi="Inter" w:cs="Times New Roman"/>
+          <w:sz w:val="21"/>
+          <w:szCs w:val="21"/>
+          <w:lang w:eastAsia="it-IT"/>
+        </w:rPr>
+        <w:t xml:space="preserve"> </w:t>
+      </w:r>
+      <w:proofErr w:type="spellStart"/>
+      <w:r>
+        <w:rPr>
+          <w:rFonts w:ascii="Inter" w:eastAsia="Times New Roman" w:hAnsi="Inter" w:cs="Times New Roman"/>
+          <w:sz w:val="21"/>
+          <w:szCs w:val="21"/>
+          <w:lang w:eastAsia="it-IT"/>
+        </w:rPr>
+        <w:t>need</w:t>
+      </w:r>
+      <w:proofErr w:type="spellEnd"/>
+      <w:r>
+        <w:rPr>
+          <w:rFonts w:ascii="Inter" w:eastAsia="Times New Roman" w:hAnsi="Inter" w:cs="Times New Roman"/>
+          <w:sz w:val="21"/>
+          <w:szCs w:val="21"/>
+          <w:lang w:eastAsia="it-IT"/>
+        </w:rPr>
+        <w:t xml:space="preserve"> to make the time </w:t>
+      </w:r>
+      <w:proofErr w:type="spellStart"/>
+      <w:r>
+        <w:rPr>
+          <w:rFonts w:ascii="Inter" w:eastAsia="Times New Roman" w:hAnsi="Inter" w:cs="Times New Roman"/>
+          <w:sz w:val="21"/>
+          <w:szCs w:val="21"/>
+          <w:lang w:eastAsia="it-IT"/>
+        </w:rPr>
+        <w:t>series</w:t>
+      </w:r>
+      <w:proofErr w:type="spellEnd"/>
+      <w:r>
+        <w:rPr>
+          <w:rFonts w:ascii="Inter" w:eastAsia="Times New Roman" w:hAnsi="Inter" w:cs="Times New Roman"/>
+          <w:sz w:val="21"/>
+          <w:szCs w:val="21"/>
+          <w:lang w:eastAsia="it-IT"/>
+        </w:rPr>
+        <w:t xml:space="preserve"> </w:t>
+      </w:r>
+      <w:proofErr w:type="spellStart"/>
+      <w:r>
+        <w:rPr>
+          <w:rFonts w:ascii="Inter" w:eastAsia="Times New Roman" w:hAnsi="Inter" w:cs="Times New Roman"/>
+          <w:sz w:val="21"/>
+          <w:szCs w:val="21"/>
+          <w:lang w:eastAsia="it-IT"/>
+        </w:rPr>
+        <w:t>stationary</w:t>
+      </w:r>
+      <w:proofErr w:type="spellEnd"/>
+      <w:r>
+        <w:rPr>
+          <w:rFonts w:ascii="Inter" w:eastAsia="Times New Roman" w:hAnsi="Inter" w:cs="Times New Roman"/>
+          <w:sz w:val="21"/>
+          <w:szCs w:val="21"/>
+          <w:lang w:eastAsia="it-IT"/>
+        </w:rPr>
+        <w:t>.</w:t>
       </w:r>
     </w:p>
     <w:p>
@@ -507,6 +650,7 @@
         </w:rPr>
         <w:t xml:space="preserve">The value of d, therefore, is the minimum number of differencing needed to make the series stationary. </w:t>
       </w:r>
+      <w:proofErr w:type="spellStart"/>
       <w:r>
         <w:rPr>
           <w:rFonts w:ascii="Inter" w:eastAsia="Times New Roman" w:hAnsi="Inter" w:cs="Times New Roman"/>
@@ -514,7 +658,117 @@
           <w:szCs w:val="21"/>
           <w:lang w:eastAsia="it-IT"/>
         </w:rPr>
-        <w:t>If the time series is already stationary, then d = 0.</w:t>
+        <w:t>If</w:t>
+      </w:r>
+      <w:proofErr w:type="spellEnd"/>
+      <w:r>
+        <w:rPr>
+          <w:rFonts w:ascii="Inter" w:eastAsia="Times New Roman" w:hAnsi="Inter" w:cs="Times New Roman"/>
+          <w:sz w:val="21"/>
+          <w:szCs w:val="21"/>
+          <w:lang w:eastAsia="it-IT"/>
+        </w:rPr>
+        <w:t xml:space="preserve"> the time </w:t>
+      </w:r>
+      <w:proofErr w:type="spellStart"/>
+      <w:r>
+        <w:rPr>
+          <w:rFonts w:ascii="Inter" w:eastAsia="Times New Roman" w:hAnsi="Inter" w:cs="Times New Roman"/>
+          <w:sz w:val="21"/>
+          <w:szCs w:val="21"/>
+          <w:lang w:eastAsia="it-IT"/>
+        </w:rPr>
+        <w:t>series</w:t>
+      </w:r>
+      <w:proofErr w:type="spellEnd"/>
+      <w:r>
+        <w:rPr>
+          <w:rFonts w:ascii="Inter" w:eastAsia="Times New Roman" w:hAnsi="Inter" w:cs="Times New Roman"/>
+          <w:sz w:val="21"/>
+          <w:szCs w:val="21"/>
+          <w:lang w:eastAsia="it-IT"/>
+        </w:rPr>
+        <w:t xml:space="preserve"> </w:t>
+      </w:r>
+      <w:proofErr w:type="spellStart"/>
+      <w:r>
+        <w:rPr>
+          <w:rFonts w:ascii="Inter" w:eastAsia="Times New Roman" w:hAnsi="Inter" w:cs="Times New Roman"/>
+          <w:sz w:val="21"/>
+          <w:szCs w:val="21"/>
+          <w:lang w:eastAsia="it-IT"/>
+        </w:rPr>
+        <w:t>is</w:t>
+      </w:r>
+      <w:proofErr w:type="spellEnd"/>
+      <w:r>
+        <w:rPr>
+          <w:rFonts w:ascii="Inter" w:eastAsia="Times New Roman" w:hAnsi="Inter" w:cs="Times New Roman"/>
+          <w:sz w:val="21"/>
+          <w:szCs w:val="21"/>
+          <w:lang w:eastAsia="it-IT"/>
+        </w:rPr>
+        <w:t xml:space="preserve"> </w:t>
+      </w:r>
+      <w:proofErr w:type="spellStart"/>
+      <w:r>
+        <w:rPr>
+          <w:rFonts w:ascii="Inter" w:eastAsia="Times New Roman" w:hAnsi="Inter" w:cs="Times New Roman"/>
+          <w:sz w:val="21"/>
+          <w:szCs w:val="21"/>
+          <w:lang w:eastAsia="it-IT"/>
+        </w:rPr>
+        <w:t>already</w:t>
+      </w:r>
+      <w:proofErr w:type="spellEnd"/>
+      <w:r>
+        <w:rPr>
+          <w:rFonts w:ascii="Inter" w:eastAsia="Times New Roman" w:hAnsi="Inter" w:cs="Times New Roman"/>
+          <w:sz w:val="21"/>
+          <w:szCs w:val="21"/>
+          <w:lang w:eastAsia="it-IT"/>
+        </w:rPr>
+        <w:t xml:space="preserve"> </w:t>
+      </w:r>
+      <w:proofErr w:type="spellStart"/>
+      <w:r>
+        <w:rPr>
+          <w:rFonts w:ascii="Inter" w:eastAsia="Times New Roman" w:hAnsi="Inter" w:cs="Times New Roman"/>
+          <w:sz w:val="21"/>
+          <w:szCs w:val="21"/>
+          <w:lang w:eastAsia="it-IT"/>
+        </w:rPr>
+        <w:t>stationary</w:t>
+      </w:r>
+      <w:proofErr w:type="spellEnd"/>
+      <w:r>
+        <w:rPr>
+          <w:rFonts w:ascii="Inter" w:eastAsia="Times New Roman" w:hAnsi="Inter" w:cs="Times New Roman"/>
+          <w:sz w:val="21"/>
+          <w:szCs w:val="21"/>
+          <w:lang w:eastAsia="it-IT"/>
+        </w:rPr>
+        <w:t xml:space="preserve">, </w:t>
+      </w:r>
+      <w:proofErr w:type="spellStart"/>
+      <w:r>
+        <w:rPr>
+          <w:rFonts w:ascii="Inter" w:eastAsia="Times New Roman" w:hAnsi="Inter" w:cs="Times New Roman"/>
+          <w:sz w:val="21"/>
+          <w:szCs w:val="21"/>
+          <w:lang w:eastAsia="it-IT"/>
+        </w:rPr>
+        <w:t>then</w:t>
+      </w:r>
+      <w:proofErr w:type="spellEnd"/>
+      <w:r>
+        <w:rPr>
+          <w:rFonts w:ascii="Inter" w:eastAsia="Times New Roman" w:hAnsi="Inter" w:cs="Times New Roman"/>
+          <w:sz w:val="21"/>
+          <w:szCs w:val="21"/>
+          <w:lang w:eastAsia="it-IT"/>
+        </w:rPr>
+        <w:t xml:space="preserve"> d = 0.</w:t>
       </w:r>
     </w:p>
     <w:p>
@@ -539,7 +793,33 @@
           <w:szCs w:val="30"/>
           <w:lang w:eastAsia="it-IT"/>
         </w:rPr>
-        <w:t>3.3 The meaning of q</w:t>
+        <w:t xml:space="preserve">3.3 The </w:t>
+      </w:r>
+      <w:proofErr w:type="spellStart"/>
+      <w:r>
+        <w:rPr>
+          <w:rFonts w:ascii="Inter" w:eastAsia="Times New Roman" w:hAnsi="Inter" w:cs="Times New Roman"/>
+          <w:b/>
+          <w:bCs/>
+          <w:color w:val="000000"/>
+          <w:sz w:val="30"/>
+          <w:szCs w:val="30"/>
+          <w:lang w:eastAsia="it-IT"/>
+        </w:rPr>
+        <w:t>meaning</w:t>
+      </w:r>
+      <w:proofErr w:type="spellEnd"/>
+      <w:r>
+        <w:rPr>
+          <w:rFonts w:ascii="Inter" w:eastAsia="Times New Roman" w:hAnsi="Inter" w:cs="Times New Roman"/>
+          <w:b/>
+          <w:bCs/>
+          <w:color w:val="000000"/>
+          <w:sz w:val="30"/>
+          <w:szCs w:val="30"/>
+          <w:lang w:eastAsia="it-IT"/>
+        </w:rPr>
+        <w:t xml:space="preserve"> of q</w:t>
       </w:r>
     </w:p>
     <w:p>
@@ -742,18 +1022,8 @@
           <w:sz w:val="30"/>
           <w:szCs w:val="30"/>
         </w:rPr>
-        <w:t xml:space="preserve">Si parte quindi da una rappresentazione </w:t>
-      </w:r>
-      <w:proofErr w:type="gramStart"/>
-      <w:r>
-        <w:rPr>
-          <w:rFonts w:ascii="Georgia" w:hAnsi="Georgia"/>
-          <w:sz w:val="30"/>
-          <w:szCs w:val="30"/>
-        </w:rPr>
-        <w:t>ARMA(</w:t>
-      </w:r>
-      <w:proofErr w:type="gramEnd"/>
+        <w:t>Si parte quindi da una rappresentazione ARMA(</w:t>
+      </w:r>
       <m:oMath>
         <m:r>
           <w:rPr>
@@ -1079,7 +1349,25 @@
           <w:sz w:val="30"/>
           <w:szCs w:val="30"/>
         </w:rPr>
-        <w:t>. Per farlo si differenzia la serie temporale finchè la visualizzazione non diventa stazionaria e finchè ACF e PACF assumono la forma tipica di modelli ARMA, in altre parole quando diventano zero o tendono velocemente a zero. Si procede come in tutti gli altri casi all’estimazione e validazione del modello.</w:t>
+        <w:t>. Per farlo si differenzia la serie temporale finchè la visualizzazione non diventa stazionaria e finchè ACF e PACF assumono la forma tipica di modelli ARMA, in altre parole q</w:t>
+      </w:r>
+      <w:proofErr w:type="spellStart"/>
+      <w:r>
+        <w:rPr>
+          <w:rFonts w:ascii="Georgia" w:hAnsi="Georgia"/>
+          <w:sz w:val="30"/>
+          <w:szCs w:val="30"/>
+        </w:rPr>
+        <w:t>uando</w:t>
+      </w:r>
+      <w:proofErr w:type="spellEnd"/>
+      <w:r>
+        <w:rPr>
+          <w:rFonts w:ascii="Georgia" w:hAnsi="Georgia"/>
+          <w:sz w:val="30"/>
+          <w:szCs w:val="30"/>
+        </w:rPr>
+        <w:t xml:space="preserve"> diventano zero o tendono velocemente a zero. Si procede come in tutti gli altri casi all’estimazione e validazione del modello.</w:t>
       </w:r>
     </w:p>
     <w:p>
@@ -1117,7 +1405,21 @@
         <w:rPr>
           <w:lang w:val="en-US"/>
         </w:rPr>
-        <w:t xml:space="preserve">(pag 57-60) </w:t>
+        <w:t>(</w:t>
+      </w:r>
+      <w:proofErr w:type="spellStart"/>
+      <w:r>
+        <w:rPr>
+          <w:lang w:val="en-US"/>
+        </w:rPr>
+        <w:t>pag</w:t>
+      </w:r>
+      <w:proofErr w:type="spellEnd"/>
+      <w:r>
+        <w:rPr>
+          <w:lang w:val="en-US"/>
+        </w:rPr>
+        <w:t xml:space="preserve"> 57-60) </w:t>
       </w:r>
       <w:r>
         <w:rPr>
@@ -1125,7 +1427,7 @@
         </w:rPr>
         <w:t xml:space="preserve">Marco </w:t>
       </w:r>
-      <w:proofErr w:type="gramStart"/>
+      <w:proofErr w:type="spellStart"/>
       <w:r>
         <w:rPr>
           <w:lang w:val="en-US"/>
@@ -1136,9 +1438,15 @@
         <w:rPr>
           <w:lang w:val="en-US"/>
         </w:rPr>
-        <w:t>e;</w:t>
-      </w:r>
-      <w:proofErr w:type="gramEnd"/>
+        <w:t>e</w:t>
+      </w:r>
+      <w:proofErr w:type="spellEnd"/>
+      <w:r>
+        <w:rPr>
+          <w:lang w:val="en-US"/>
+        </w:rPr>
+        <w:t>;</w:t>
+      </w:r>
     </w:p>
     <w:p>
       <w:pPr>
@@ -1428,6 +1736,7 @@
         </w:rPr>
         <w:t xml:space="preserve">TBATS will consider various alternatives and fit quite a few models. </w:t>
       </w:r>
+      <w:proofErr w:type="spellStart"/>
       <w:r>
         <w:rPr>
           <w:rFonts w:ascii="Georgia" w:hAnsi="Georgia"/>
@@ -1437,7 +1746,67 @@
           <w:szCs w:val="30"/>
           <w:shd w:val="clear" w:color="auto" w:fill="FFFFFF"/>
         </w:rPr>
-        <w:t>It will consider models:</w:t>
+        <w:t>It</w:t>
+      </w:r>
+      <w:proofErr w:type="spellEnd"/>
+      <w:r>
+        <w:rPr>
+          <w:rFonts w:ascii="Georgia" w:hAnsi="Georgia"/>
+          <w:color w:val="292929"/>
+          <w:spacing w:val="-1"/>
+          <w:sz w:val="30"/>
+          <w:szCs w:val="30"/>
+          <w:shd w:val="clear" w:color="auto" w:fill="FFFFFF"/>
+        </w:rPr>
+        <w:t xml:space="preserve"> </w:t>
+      </w:r>
+      <w:proofErr w:type="spellStart"/>
+      <w:r>
+        <w:rPr>
+          <w:rFonts w:ascii="Georgia" w:hAnsi="Georgia"/>
+          <w:color w:val="292929"/>
+          <w:spacing w:val="-1"/>
+          <w:sz w:val="30"/>
+          <w:szCs w:val="30"/>
+          <w:shd w:val="clear" w:color="auto" w:fill="FFFFFF"/>
+        </w:rPr>
+        <w:t>will</w:t>
+      </w:r>
+      <w:proofErr w:type="spellEnd"/>
+      <w:r>
+        <w:rPr>
+          <w:rFonts w:ascii="Georgia" w:hAnsi="Georgia"/>
+          <w:color w:val="292929"/>
+          <w:spacing w:val="-1"/>
+          <w:sz w:val="30"/>
+          <w:szCs w:val="30"/>
+          <w:shd w:val="clear" w:color="auto" w:fill="FFFFFF"/>
+        </w:rPr>
+        <w:t xml:space="preserve"> </w:t>
+      </w:r>
+      <w:proofErr w:type="spellStart"/>
+      <w:r>
+        <w:rPr>
+          <w:rFonts w:ascii="Georgia" w:hAnsi="Georgia"/>
+          <w:color w:val="292929"/>
+          <w:spacing w:val="-1"/>
+          <w:sz w:val="30"/>
+          <w:szCs w:val="30"/>
+          <w:shd w:val="clear" w:color="auto" w:fill="FFFFFF"/>
+        </w:rPr>
+        <w:t>consider</w:t>
+      </w:r>
+      <w:proofErr w:type="spellEnd"/>
+      <w:r>
+        <w:rPr>
+          <w:rFonts w:ascii="Georgia" w:hAnsi="Georgia"/>
+          <w:color w:val="292929"/>
+          <w:spacing w:val="-1"/>
+          <w:sz w:val="30"/>
+          <w:szCs w:val="30"/>
+          <w:shd w:val="clear" w:color="auto" w:fill="FFFFFF"/>
+        </w:rPr>
+        <w:t xml:space="preserve"> models:</w:t>
       </w:r>
     </w:p>
     <w:p>
@@ -1468,31 +1837,7 @@
           <w:szCs w:val="30"/>
           <w:lang w:val="en-US"/>
         </w:rPr>
-        <w:t xml:space="preserve">with Box-Cox transformation and without </w:t>
-      </w:r>
-      <w:proofErr w:type="gramStart"/>
-      <w:r>
-        <w:rPr>
-          <w:rFonts w:ascii="Georgia" w:hAnsi="Georgia" w:cs="Segoe UI"/>
-          <w:color w:val="292929"/>
-          <w:spacing w:val="-1"/>
-          <w:sz w:val="30"/>
-          <w:szCs w:val="30"/>
-          <w:lang w:val="en-US"/>
-        </w:rPr>
-        <w:t>it</w:t>
-      </w:r>
-      <w:proofErr w:type="gramEnd"/>
-      <w:r>
-        <w:rPr>
-          <w:rFonts w:ascii="Georgia" w:hAnsi="Georgia" w:cs="Segoe UI"/>
-          <w:color w:val="292929"/>
-          <w:spacing w:val="-1"/>
-          <w:sz w:val="30"/>
-          <w:szCs w:val="30"/>
-          <w:lang w:val="en-US"/>
-        </w:rPr>
-        <w:t xml:space="preserve"> Box-Cox transformation.</w:t>
+        <w:t>with Box-Cox transformation and without it Box-Cox transformation.</w:t>
       </w:r>
     </w:p>
     <w:p>
@@ -1588,7 +1933,7 @@
         </w:rPr>
         <w:t>with ARIMA(</w:t>
       </w:r>
-      <w:proofErr w:type="gramStart"/>
+      <w:proofErr w:type="spellStart"/>
       <w:r>
         <w:rPr>
           <w:rFonts w:ascii="Georgia" w:hAnsi="Georgia" w:cs="Segoe UI"/>
@@ -1600,7 +1945,7 @@
         </w:rPr>
         <w:t>p,q</w:t>
       </w:r>
-      <w:proofErr w:type="gramEnd"/>
+      <w:proofErr w:type="spellEnd"/>
       <w:r>
         <w:rPr>
           <w:rFonts w:ascii="Georgia" w:hAnsi="Georgia" w:cs="Segoe UI"/>
@@ -1610,7 +1955,31 @@
           <w:szCs w:val="30"/>
           <w:lang w:val="en-US"/>
         </w:rPr>
-        <w:t>) and without ARMA(p,q) process used to model residuals.</w:t>
+        <w:t>) and without ARMA(</w:t>
+      </w:r>
+      <w:proofErr w:type="spellStart"/>
+      <w:r>
+        <w:rPr>
+          <w:rFonts w:ascii="Georgia" w:hAnsi="Georgia" w:cs="Segoe UI"/>
+          <w:color w:val="292929"/>
+          <w:spacing w:val="-1"/>
+          <w:sz w:val="30"/>
+          <w:szCs w:val="30"/>
+          <w:lang w:val="en-US"/>
+        </w:rPr>
+        <w:t>p,q</w:t>
+      </w:r>
+      <w:proofErr w:type="spellEnd"/>
+      <w:r>
+        <w:rPr>
+          <w:rFonts w:ascii="Georgia" w:hAnsi="Georgia" w:cs="Segoe UI"/>
+          <w:color w:val="292929"/>
+          <w:spacing w:val="-1"/>
+          <w:sz w:val="30"/>
+          <w:szCs w:val="30"/>
+          <w:lang w:val="en-US"/>
+        </w:rPr>
+        <w:t>) process used to model residuals.</w:t>
       </w:r>
     </w:p>
     <w:p>
@@ -1639,7 +2008,29 @@
           <w:sz w:val="30"/>
           <w:szCs w:val="30"/>
         </w:rPr>
-        <w:t>non-seasonal model.</w:t>
+        <w:t>non-</w:t>
+      </w:r>
+      <w:proofErr w:type="spellStart"/>
+      <w:r>
+        <w:rPr>
+          <w:rFonts w:ascii="Georgia" w:hAnsi="Georgia" w:cs="Segoe UI"/>
+          <w:color w:val="292929"/>
+          <w:spacing w:val="-1"/>
+          <w:sz w:val="30"/>
+          <w:szCs w:val="30"/>
+        </w:rPr>
+        <w:t>seasonal</w:t>
+      </w:r>
+      <w:proofErr w:type="spellEnd"/>
+      <w:r>
+        <w:rPr>
+          <w:rFonts w:ascii="Georgia" w:hAnsi="Georgia" w:cs="Segoe UI"/>
+          <w:color w:val="292929"/>
+          <w:spacing w:val="-1"/>
+          <w:sz w:val="30"/>
+          <w:szCs w:val="30"/>
+        </w:rPr>
+        <w:t xml:space="preserve"> model.</w:t>
       </w:r>
     </w:p>
     <w:p>
@@ -1751,7 +2142,6 @@
           <w:lang w:val="en-US"/>
         </w:rPr>
       </w:pPr>
-      <w:proofErr w:type="gramStart"/>
       <w:r>
         <w:rPr>
           <w:rFonts w:ascii="Georgia" w:hAnsi="Georgia"/>
@@ -1761,19 +2151,7 @@
           <w:szCs w:val="30"/>
           <w:lang w:val="en-US"/>
         </w:rPr>
-        <w:t>In particular, auto</w:t>
-      </w:r>
-      <w:proofErr w:type="gramEnd"/>
-      <w:r>
-        <w:rPr>
-          <w:rFonts w:ascii="Georgia" w:hAnsi="Georgia"/>
-          <w:color w:val="292929"/>
-          <w:spacing w:val="-1"/>
-          <w:sz w:val="30"/>
-          <w:szCs w:val="30"/>
-          <w:lang w:val="en-US"/>
-        </w:rPr>
-        <w:t> </w:t>
+        <w:t>In particular, auto </w:t>
       </w:r>
       <w:hyperlink r:id="rId8" w:history="1">
         <w:r>
@@ -1800,7 +2178,13 @@
         <w:t> is used to decide if residuals need modeling and what p and q values are suitable.</w:t>
       </w:r>
     </w:p>
-    <w:p/>
+    <w:p>
+      <w:pPr>
+        <w:rPr>
+          <w:lang w:val="en-GB"/>
+        </w:rPr>
+      </w:pPr>
+    </w:p>
     <w:p>
       <w:pPr>
         <w:rPr>
@@ -1889,6 +2273,7 @@
             <w:rPr>
               <w:rFonts w:ascii="Cambria Math" w:hAnsi="Cambria Math"/>
               <w:i/>
+              <w:noProof/>
               <w:sz w:val="30"/>
               <w:szCs w:val="30"/>
             </w:rPr>
@@ -2079,6 +2464,7 @@
       <w:r>
         <w:rPr>
           <w:rFonts w:ascii="Georgia" w:hAnsi="Georgia"/>
+          <w:noProof/>
           <w:sz w:val="30"/>
           <w:szCs w:val="30"/>
         </w:rPr>
@@ -2435,6 +2821,7 @@
       <w:r>
         <w:rPr>
           <w:rFonts w:ascii="Georgia" w:hAnsi="Georgia"/>
+          <w:noProof/>
           <w:sz w:val="30"/>
           <w:szCs w:val="30"/>
         </w:rPr>
@@ -2504,6 +2891,7 @@
       <w:r>
         <w:rPr>
           <w:rFonts w:ascii="Georgia" w:hAnsi="Georgia"/>
+          <w:noProof/>
           <w:sz w:val="30"/>
           <w:szCs w:val="30"/>
           <w:lang w:val="en-US"/>
@@ -2721,13 +3109,15 @@
           <w:rFonts w:ascii="Georgia" w:hAnsi="Georgia"/>
           <w:sz w:val="30"/>
           <w:szCs w:val="30"/>
-        </w:rPr>
-      </w:pPr>
-      <w:r>
-        <w:rPr>
-          <w:rFonts w:ascii="Georgia" w:hAnsi="Georgia"/>
-          <w:sz w:val="30"/>
-          <w:szCs w:val="30"/>
+          <w:lang w:val="en-GB"/>
+        </w:rPr>
+      </w:pPr>
+      <w:r>
+        <w:rPr>
+          <w:rFonts w:ascii="Georgia" w:hAnsi="Georgia"/>
+          <w:sz w:val="30"/>
+          <w:szCs w:val="30"/>
+          <w:lang w:val="en-GB"/>
         </w:rPr>
         <w:t>F</w:t>
       </w:r>
@@ -2736,6 +3126,7 @@
           <w:rFonts w:ascii="Georgia" w:hAnsi="Georgia"/>
           <w:sz w:val="30"/>
           <w:szCs w:val="30"/>
+          <w:lang w:val="en-GB"/>
         </w:rPr>
         <w:t>ONTI:</w:t>
       </w:r>
@@ -2755,62 +3146,58 @@
           <w:szCs w:val="24"/>
           <w:lang w:val="en-US"/>
         </w:rPr>
-        <w:t xml:space="preserve">Fundamentals of time series analysis, for the working data scientist (DRAFT) </w:t>
-      </w:r>
+        <w:t>Fundamentals of time series analysis, for the working data scientist (DRAFT) (</w:t>
+      </w:r>
+      <w:proofErr w:type="spellStart"/>
       <w:r>
         <w:rPr>
           <w:sz w:val="24"/>
           <w:szCs w:val="24"/>
           <w:lang w:val="en-US"/>
         </w:rPr>
-        <w:t xml:space="preserve">(pag 81-83) </w:t>
-      </w:r>
+        <w:t>pag</w:t>
+      </w:r>
+      <w:proofErr w:type="spellEnd"/>
       <w:r>
         <w:rPr>
           <w:sz w:val="24"/>
           <w:szCs w:val="24"/>
           <w:lang w:val="en-US"/>
         </w:rPr>
-        <w:t xml:space="preserve">Marco </w:t>
-      </w:r>
-      <w:proofErr w:type="gramStart"/>
+        <w:t xml:space="preserve"> 81-83) Marco </w:t>
+      </w:r>
+      <w:proofErr w:type="spellStart"/>
       <w:r>
         <w:rPr>
           <w:sz w:val="24"/>
           <w:szCs w:val="24"/>
           <w:lang w:val="en-US"/>
         </w:rPr>
-        <w:t>Fattor</w:t>
-      </w:r>
+        <w:t>Fattore</w:t>
+      </w:r>
+      <w:proofErr w:type="spellEnd"/>
       <w:r>
         <w:rPr>
           <w:sz w:val="24"/>
           <w:szCs w:val="24"/>
           <w:lang w:val="en-US"/>
         </w:rPr>
-        <w:t>e;</w:t>
-      </w:r>
-      <w:proofErr w:type="gramEnd"/>
-    </w:p>
-    <w:p>
+        <w:t>;</w:t>
+      </w:r>
+    </w:p>
+    <w:p>
+      <w:pPr>
+        <w:rPr>
+          <w:lang w:val="en-US"/>
+        </w:rPr>
+      </w:pPr>
       <w:hyperlink r:id="rId13" w:history="1">
         <w:r>
           <w:rPr>
             <w:rStyle w:val="Collegamentoipertestuale"/>
+            <w:lang w:val="en-US"/>
           </w:rPr>
-          <w:t>https://medium.com/analytics-vidhya/time-serie</w:t>
-        </w:r>
-        <w:r>
-          <w:rPr>
-            <w:rStyle w:val="Collegamentoipertestuale"/>
-          </w:rPr>
-          <w:t>s</w:t>
-        </w:r>
-        <w:r>
-          <w:rPr>
-            <w:rStyle w:val="Collegamentoipertestuale"/>
-          </w:rPr>
-          <w:t>-forecasting-using-tbats-model-ce8c429442a9</w:t>
+          <w:t>https://medium.com/analytics-vidhya/time-series-forecasting-using-tbats-model-ce8c429442a9</w:t>
         </w:r>
       </w:hyperlink>
     </w:p>
@@ -2822,6 +3209,7 @@
           <w:bCs/>
           <w:sz w:val="34"/>
           <w:szCs w:val="34"/>
+          <w:lang w:val="en-US"/>
         </w:rPr>
       </w:pPr>
     </w:p>
@@ -2858,6 +3246,7 @@
           <w:lang w:val="en-US" w:eastAsia="it-IT"/>
         </w:rPr>
       </w:pPr>
+      <w:proofErr w:type="spellStart"/>
       <w:r>
         <w:rPr>
           <w:rFonts w:ascii="Georgia" w:eastAsia="Times New Roman" w:hAnsi="Georgia" w:cs="Times New Roman"/>
@@ -2865,7 +3254,17 @@
           <w:szCs w:val="30"/>
           <w:lang w:val="en-US" w:eastAsia="it-IT"/>
         </w:rPr>
-        <w:t>XGBoost is an implementation of the </w:t>
+        <w:t>XGBoost</w:t>
+      </w:r>
+      <w:proofErr w:type="spellEnd"/>
+      <w:r>
+        <w:rPr>
+          <w:rFonts w:ascii="Georgia" w:eastAsia="Times New Roman" w:hAnsi="Georgia" w:cs="Times New Roman"/>
+          <w:sz w:val="30"/>
+          <w:szCs w:val="30"/>
+          <w:lang w:val="en-US" w:eastAsia="it-IT"/>
+        </w:rPr>
+        <w:t xml:space="preserve"> is an implementation of the </w:t>
       </w:r>
       <w:r>
         <w:rPr>
@@ -2885,9 +3284,8 @@
           <w:szCs w:val="30"/>
           <w:lang w:val="en-US" w:eastAsia="it-IT"/>
         </w:rPr>
-        <w:t> </w:t>
-      </w:r>
-      <w:proofErr w:type="gramStart"/>
+        <w:t xml:space="preserve"> algorithm </w:t>
+      </w:r>
       <w:r>
         <w:rPr>
           <w:rFonts w:ascii="Georgia" w:eastAsia="Times New Roman" w:hAnsi="Georgia" w:cs="Times New Roman"/>
@@ -2895,7 +3293,7 @@
           <w:szCs w:val="30"/>
           <w:lang w:val="en-US" w:eastAsia="it-IT"/>
         </w:rPr>
-        <w:t xml:space="preserve">algorithm </w:t>
+        <w:t>.</w:t>
       </w:r>
       <w:r>
         <w:rPr>
@@ -2904,26 +3302,7 @@
           <w:szCs w:val="30"/>
           <w:lang w:val="en-US" w:eastAsia="it-IT"/>
         </w:rPr>
-        <w:t>.</w:t>
-      </w:r>
-      <w:r>
-        <w:rPr>
-          <w:rFonts w:ascii="Georgia" w:eastAsia="Times New Roman" w:hAnsi="Georgia" w:cs="Times New Roman"/>
-          <w:sz w:val="30"/>
-          <w:szCs w:val="30"/>
-          <w:lang w:val="en-US" w:eastAsia="it-IT"/>
-        </w:rPr>
-        <w:t>What</w:t>
-      </w:r>
-      <w:proofErr w:type="gramEnd"/>
-      <w:r>
-        <w:rPr>
-          <w:rFonts w:ascii="Georgia" w:eastAsia="Times New Roman" w:hAnsi="Georgia" w:cs="Times New Roman"/>
-          <w:sz w:val="30"/>
-          <w:szCs w:val="30"/>
-          <w:lang w:val="en-US" w:eastAsia="it-IT"/>
-        </w:rPr>
-        <w:t xml:space="preserve"> is </w:t>
+        <w:t>What is </w:t>
       </w:r>
       <w:r>
         <w:rPr>
@@ -3092,47 +3471,7 @@
           <w:szCs w:val="30"/>
           <w:lang w:val="en-US" w:eastAsia="it-IT"/>
         </w:rPr>
-        <w:t xml:space="preserve">There's one piece outside that cycle. We need some base prediction to start the cycle. In practice, the initial predictions can be </w:t>
-      </w:r>
-      <w:proofErr w:type="gramStart"/>
-      <w:r>
-        <w:rPr>
-          <w:rFonts w:ascii="Georgia" w:eastAsia="Times New Roman" w:hAnsi="Georgia" w:cs="Times New Roman"/>
-          <w:sz w:val="30"/>
-          <w:szCs w:val="30"/>
-          <w:lang w:val="en-US" w:eastAsia="it-IT"/>
-        </w:rPr>
-        <w:t>pretty naive</w:t>
-      </w:r>
-      <w:proofErr w:type="gramEnd"/>
-      <w:r>
-        <w:rPr>
-          <w:rFonts w:ascii="Georgia" w:eastAsia="Times New Roman" w:hAnsi="Georgia" w:cs="Times New Roman"/>
-          <w:sz w:val="30"/>
-          <w:szCs w:val="30"/>
-          <w:lang w:val="en-US" w:eastAsia="it-IT"/>
-        </w:rPr>
-        <w:t xml:space="preserve">. Even if </w:t>
-      </w:r>
-      <w:proofErr w:type="gramStart"/>
-      <w:r>
-        <w:rPr>
-          <w:rFonts w:ascii="Georgia" w:eastAsia="Times New Roman" w:hAnsi="Georgia" w:cs="Times New Roman"/>
-          <w:sz w:val="30"/>
-          <w:szCs w:val="30"/>
-          <w:lang w:val="en-US" w:eastAsia="it-IT"/>
-        </w:rPr>
-        <w:t>it's</w:t>
-      </w:r>
-      <w:proofErr w:type="gramEnd"/>
-      <w:r>
-        <w:rPr>
-          <w:rFonts w:ascii="Georgia" w:eastAsia="Times New Roman" w:hAnsi="Georgia" w:cs="Times New Roman"/>
-          <w:sz w:val="30"/>
-          <w:szCs w:val="30"/>
-          <w:lang w:val="en-US" w:eastAsia="it-IT"/>
-        </w:rPr>
-        <w:t xml:space="preserve"> predictions are wildly inaccurate, subsequent additions to the ensemble will address those errors.</w:t>
+        <w:t>There's one piece outside that cycle. We need some base prediction to start the cycle. In practice, the initial predictions can be pretty naive. Even if it's predictions are wildly inaccurate, subsequent additions to the ensemble will address those errors.</w:t>
       </w:r>
     </w:p>
     <w:p>
@@ -3147,14 +3486,25 @@
           <w:lang w:val="en-US"/>
         </w:rPr>
       </w:pPr>
-      <w:r>
-        <w:rPr>
-          <w:rFonts w:ascii="Georgia" w:hAnsi="Georgia"/>
-          <w:sz w:val="30"/>
-          <w:szCs w:val="30"/>
-          <w:lang w:val="en-US"/>
-        </w:rPr>
-        <w:t>XGBoost has a few parameters that can dramatically affect your model's accuracy and training speed. The first parameters you should understand are:</w:t>
+      <w:proofErr w:type="spellStart"/>
+      <w:r>
+        <w:rPr>
+          <w:rFonts w:ascii="Georgia" w:hAnsi="Georgia"/>
+          <w:sz w:val="30"/>
+          <w:szCs w:val="30"/>
+          <w:lang w:val="en-US"/>
+        </w:rPr>
+        <w:t>XGBoost</w:t>
+      </w:r>
+      <w:proofErr w:type="spellEnd"/>
+      <w:r>
+        <w:rPr>
+          <w:rFonts w:ascii="Georgia" w:hAnsi="Georgia"/>
+          <w:sz w:val="30"/>
+          <w:szCs w:val="30"/>
+          <w:lang w:val="en-US"/>
+        </w:rPr>
+        <w:t xml:space="preserve"> has a few parameters that can dramatically affect your model's accuracy and training speed. The first parameters you should understand are:</w:t>
       </w:r>
     </w:p>
     <w:p>
@@ -3170,6 +3520,7 @@
           <w:lang w:val="en-US"/>
         </w:rPr>
       </w:pPr>
+      <w:proofErr w:type="spellStart"/>
       <w:r>
         <w:rPr>
           <w:rFonts w:ascii="Georgia" w:hAnsi="Georgia"/>
@@ -3181,8 +3532,35 @@
           <w:lang w:val="en-US"/>
         </w:rPr>
         <w:lastRenderedPageBreak/>
-        <w:t>n_estimators and early_stopping_rounds</w:t>
-      </w:r>
+        <w:t>n_estimators</w:t>
+      </w:r>
+      <w:proofErr w:type="spellEnd"/>
+      <w:r>
+        <w:rPr>
+          <w:rFonts w:ascii="Georgia" w:hAnsi="Georgia"/>
+          <w:b/>
+          <w:bCs/>
+          <w:color w:val="000000"/>
+          <w:sz w:val="30"/>
+          <w:szCs w:val="30"/>
+          <w:lang w:val="en-US"/>
+        </w:rPr>
+        <w:t xml:space="preserve"> and </w:t>
+      </w:r>
+      <w:proofErr w:type="spellStart"/>
+      <w:r>
+        <w:rPr>
+          <w:rFonts w:ascii="Georgia" w:hAnsi="Georgia"/>
+          <w:b/>
+          <w:bCs/>
+          <w:color w:val="000000"/>
+          <w:sz w:val="30"/>
+          <w:szCs w:val="30"/>
+          <w:lang w:val="en-US"/>
+        </w:rPr>
+        <w:t>early_stopping_rounds</w:t>
+      </w:r>
+      <w:proofErr w:type="spellEnd"/>
     </w:p>
     <w:p>
       <w:pPr>
@@ -3196,6 +3574,7 @@
           <w:lang w:val="en-US"/>
         </w:rPr>
       </w:pPr>
+      <w:proofErr w:type="spellStart"/>
       <w:r>
         <w:rPr>
           <w:rStyle w:val="Enfasigrassetto"/>
@@ -3206,34 +3585,15 @@
         </w:rPr>
         <w:t>n_estimators</w:t>
       </w:r>
-      <w:r>
-        <w:rPr>
-          <w:rFonts w:ascii="Georgia" w:hAnsi="Georgia"/>
-          <w:sz w:val="30"/>
-          <w:szCs w:val="30"/>
-          <w:lang w:val="en-US"/>
-        </w:rPr>
-        <w:t> </w:t>
-      </w:r>
-      <w:proofErr w:type="gramStart"/>
-      <w:r>
-        <w:rPr>
-          <w:rFonts w:ascii="Georgia" w:hAnsi="Georgia"/>
-          <w:sz w:val="30"/>
-          <w:szCs w:val="30"/>
-          <w:lang w:val="en-US"/>
-        </w:rPr>
-        <w:t>specifies</w:t>
-      </w:r>
-      <w:proofErr w:type="gramEnd"/>
-      <w:r>
-        <w:rPr>
-          <w:rFonts w:ascii="Georgia" w:hAnsi="Georgia"/>
-          <w:sz w:val="30"/>
-          <w:szCs w:val="30"/>
-          <w:lang w:val="en-US"/>
-        </w:rPr>
-        <w:t xml:space="preserve"> how many times to go through the modeling cycle described above.</w:t>
+      <w:proofErr w:type="spellEnd"/>
+      <w:r>
+        <w:rPr>
+          <w:rFonts w:ascii="Georgia" w:hAnsi="Georgia"/>
+          <w:sz w:val="30"/>
+          <w:szCs w:val="30"/>
+          <w:lang w:val="en-US"/>
+        </w:rPr>
+        <w:t> specifies how many times to go through the modeling cycle described above.</w:t>
       </w:r>
     </w:p>
     <w:p>
@@ -3277,37 +3637,27 @@
           <w:szCs w:val="30"/>
           <w:lang w:val="en-US"/>
         </w:rPr>
-        <w:t xml:space="preserve">, n_estimators </w:t>
-      </w:r>
-      <w:proofErr w:type="gramStart"/>
-      <w:r>
-        <w:rPr>
-          <w:rFonts w:ascii="Georgia" w:hAnsi="Georgia"/>
-          <w:sz w:val="30"/>
-          <w:szCs w:val="30"/>
-          <w:lang w:val="en-US"/>
-        </w:rPr>
-        <w:t>moves</w:t>
-      </w:r>
-      <w:proofErr w:type="gramEnd"/>
-      <w:r>
-        <w:rPr>
-          <w:rFonts w:ascii="Georgia" w:hAnsi="Georgia"/>
-          <w:sz w:val="30"/>
-          <w:szCs w:val="30"/>
-          <w:lang w:val="en-US"/>
-        </w:rPr>
-        <w:t xml:space="preserve"> you further to the right. Too low a value causes underfitting, which is inaccurate predictions on both training data and new data. Too large a value causes overfitting, which is accurate predictions on training data, but inaccurate predictions on new data (which is what we care about</w:t>
-      </w:r>
-      <w:proofErr w:type="gramStart"/>
-      <w:r>
-        <w:rPr>
-          <w:rFonts w:ascii="Georgia" w:hAnsi="Georgia"/>
-          <w:sz w:val="30"/>
-          <w:szCs w:val="30"/>
-          <w:lang w:val="en-US"/>
-        </w:rPr>
-        <w:t>)</w:t>
+        <w:t xml:space="preserve">, </w:t>
+      </w:r>
+      <w:proofErr w:type="spellStart"/>
+      <w:r>
+        <w:rPr>
+          <w:rFonts w:ascii="Georgia" w:hAnsi="Georgia"/>
+          <w:sz w:val="30"/>
+          <w:szCs w:val="30"/>
+          <w:lang w:val="en-US"/>
+        </w:rPr>
+        <w:t>n_estimators</w:t>
+      </w:r>
+      <w:proofErr w:type="spellEnd"/>
+      <w:r>
+        <w:rPr>
+          <w:rFonts w:ascii="Georgia" w:hAnsi="Georgia"/>
+          <w:sz w:val="30"/>
+          <w:szCs w:val="30"/>
+          <w:lang w:val="en-US"/>
+        </w:rPr>
+        <w:t xml:space="preserve"> moves you further to the right. Too low a value causes underfitting, which is inaccurate predictions on both training data and new data. Too large a value causes overfitting, which is accurate predictions on training data, but inaccurate predictions on new data (which is what we care about)</w:t>
       </w:r>
       <w:r>
         <w:rPr>
@@ -3325,17 +3675,7 @@
           <w:szCs w:val="30"/>
           <w:lang w:val="en-US"/>
         </w:rPr>
-        <w:t>Typical</w:t>
-      </w:r>
-      <w:proofErr w:type="gramEnd"/>
-      <w:r>
-        <w:rPr>
-          <w:rFonts w:ascii="Georgia" w:hAnsi="Georgia"/>
-          <w:sz w:val="30"/>
-          <w:szCs w:val="30"/>
-          <w:lang w:val="en-US"/>
-        </w:rPr>
-        <w:t xml:space="preserve"> values range from 100-1000, though this depends a lot on the </w:t>
+        <w:t>Typical values range from 100-1000, though this depends a lot on the </w:t>
       </w:r>
       <w:r>
         <w:rPr>
@@ -3378,6 +3718,7 @@
         </w:rPr>
         <w:t>The argument </w:t>
       </w:r>
+      <w:proofErr w:type="spellStart"/>
       <w:r>
         <w:rPr>
           <w:rStyle w:val="Enfasigrassetto"/>
@@ -3388,35 +3729,37 @@
         </w:rPr>
         <w:t>early_stopping_rounds</w:t>
       </w:r>
-      <w:r>
-        <w:rPr>
-          <w:rFonts w:ascii="Georgia" w:hAnsi="Georgia"/>
-          <w:sz w:val="30"/>
-          <w:szCs w:val="30"/>
-          <w:lang w:val="en-US"/>
-        </w:rPr>
-        <w:t> </w:t>
-      </w:r>
-      <w:proofErr w:type="gramStart"/>
-      <w:r>
-        <w:rPr>
-          <w:rFonts w:ascii="Georgia" w:hAnsi="Georgia"/>
-          <w:sz w:val="30"/>
-          <w:szCs w:val="30"/>
-          <w:lang w:val="en-US"/>
-        </w:rPr>
-        <w:t>offers</w:t>
-      </w:r>
-      <w:proofErr w:type="gramEnd"/>
-      <w:r>
-        <w:rPr>
-          <w:rFonts w:ascii="Georgia" w:hAnsi="Georgia"/>
-          <w:sz w:val="30"/>
-          <w:szCs w:val="30"/>
-          <w:lang w:val="en-US"/>
-        </w:rPr>
-        <w:t xml:space="preserve"> a way to automatically find the ideal value. Early stopping causes the model to stop iterating when the validation score stops improving, even if we aren't at the hard stop for n_estimators. It's smart to set a high value for </w:t>
-      </w:r>
+      <w:proofErr w:type="spellEnd"/>
+      <w:r>
+        <w:rPr>
+          <w:rFonts w:ascii="Georgia" w:hAnsi="Georgia"/>
+          <w:sz w:val="30"/>
+          <w:szCs w:val="30"/>
+          <w:lang w:val="en-US"/>
+        </w:rPr>
+        <w:t xml:space="preserve"> offers a way to automatically find the ideal value. Early stopping causes the model to stop iterating when the validation score stops improving, even if we aren't at the hard stop for </w:t>
+      </w:r>
+      <w:proofErr w:type="spellStart"/>
+      <w:r>
+        <w:rPr>
+          <w:rFonts w:ascii="Georgia" w:hAnsi="Georgia"/>
+          <w:sz w:val="30"/>
+          <w:szCs w:val="30"/>
+          <w:lang w:val="en-US"/>
+        </w:rPr>
+        <w:t>n_estimators</w:t>
+      </w:r>
+      <w:proofErr w:type="spellEnd"/>
+      <w:r>
+        <w:rPr>
+          <w:rFonts w:ascii="Georgia" w:hAnsi="Georgia"/>
+          <w:sz w:val="30"/>
+          <w:szCs w:val="30"/>
+          <w:lang w:val="en-US"/>
+        </w:rPr>
+        <w:t>. It's smart to set a high value for </w:t>
+      </w:r>
+      <w:proofErr w:type="spellStart"/>
       <w:r>
         <w:rPr>
           <w:rStyle w:val="Enfasigrassetto"/>
@@ -3427,6 +3770,7 @@
         </w:rPr>
         <w:t>n_estimators</w:t>
       </w:r>
+      <w:proofErr w:type="spellEnd"/>
       <w:r>
         <w:rPr>
           <w:rFonts w:ascii="Georgia" w:hAnsi="Georgia"/>
@@ -3436,6 +3780,7 @@
         </w:rPr>
         <w:t> and then use </w:t>
       </w:r>
+      <w:proofErr w:type="spellStart"/>
       <w:r>
         <w:rPr>
           <w:rStyle w:val="Enfasigrassetto"/>
@@ -3446,6 +3791,7 @@
         </w:rPr>
         <w:t>early_stopping_rounds</w:t>
       </w:r>
+      <w:proofErr w:type="spellEnd"/>
       <w:r>
         <w:rPr>
           <w:rFonts w:ascii="Georgia" w:hAnsi="Georgia"/>
@@ -3477,6 +3823,7 @@
         </w:rPr>
         <w:t>Since random chance sometimes causes a single round where validation scores don't improve, you need to specify a number for how many rounds of straight deterioration to allow before stopping. </w:t>
       </w:r>
+      <w:proofErr w:type="spellStart"/>
       <w:r>
         <w:rPr>
           <w:rStyle w:val="Enfasigrassetto"/>
@@ -3485,7 +3832,18 @@
           <w:szCs w:val="30"/>
           <w:lang w:val="en-US"/>
         </w:rPr>
-        <w:t>early_stopping_rounds = 5</w:t>
+        <w:t>early_stopping_rounds</w:t>
+      </w:r>
+      <w:proofErr w:type="spellEnd"/>
+      <w:r>
+        <w:rPr>
+          <w:rStyle w:val="Enfasigrassetto"/>
+          <w:rFonts w:ascii="Georgia" w:hAnsi="Georgia"/>
+          <w:sz w:val="30"/>
+          <w:szCs w:val="30"/>
+          <w:lang w:val="en-US"/>
+        </w:rPr>
+        <w:t xml:space="preserve"> = 5</w:t>
       </w:r>
       <w:r>
         <w:rPr>
@@ -3510,6 +3868,7 @@
           <w:lang w:val="en-US"/>
         </w:rPr>
       </w:pPr>
+      <w:proofErr w:type="spellStart"/>
       <w:r>
         <w:rPr>
           <w:rFonts w:ascii="Georgia" w:hAnsi="Georgia"/>
@@ -3522,6 +3881,7 @@
         </w:rPr>
         <w:t>learning_rate</w:t>
       </w:r>
+      <w:proofErr w:type="spellEnd"/>
     </w:p>
     <w:p>
       <w:pPr>
@@ -3542,7 +3902,27 @@
           <w:szCs w:val="30"/>
           <w:lang w:val="en-US"/>
         </w:rPr>
-        <w:t>Here's a subtle but important trick for better XGBoost models:</w:t>
+        <w:t xml:space="preserve">Here's a subtle but important trick for better </w:t>
+      </w:r>
+      <w:proofErr w:type="spellStart"/>
+      <w:r>
+        <w:rPr>
+          <w:rFonts w:ascii="Georgia" w:hAnsi="Georgia"/>
+          <w:sz w:val="30"/>
+          <w:szCs w:val="30"/>
+          <w:lang w:val="en-US"/>
+        </w:rPr>
+        <w:t>XGBoost</w:t>
+      </w:r>
+      <w:proofErr w:type="spellEnd"/>
+      <w:r>
+        <w:rPr>
+          <w:rFonts w:ascii="Georgia" w:hAnsi="Georgia"/>
+          <w:sz w:val="30"/>
+          <w:szCs w:val="30"/>
+          <w:lang w:val="en-US"/>
+        </w:rPr>
+        <w:t xml:space="preserve"> models:</w:t>
       </w:r>
     </w:p>
     <w:p>
@@ -3588,6 +3968,7 @@
         </w:rPr>
         <w:t>So, you can use a higher value of </w:t>
       </w:r>
+      <w:proofErr w:type="spellStart"/>
       <w:r>
         <w:rPr>
           <w:rStyle w:val="Enfasigrassetto"/>
@@ -3598,6 +3979,7 @@
         </w:rPr>
         <w:t>n_estimators</w:t>
       </w:r>
+      <w:proofErr w:type="spellEnd"/>
       <w:r>
         <w:rPr>
           <w:rFonts w:ascii="Georgia" w:hAnsi="Georgia"/>
@@ -3627,7 +4009,27 @@
           <w:szCs w:val="30"/>
           <w:lang w:val="en-US"/>
         </w:rPr>
-        <w:t xml:space="preserve">In general, a small learning rate (and large number of estimators) will yield more accurate XGBoost models, though it will also take </w:t>
+        <w:t xml:space="preserve">In general, a small learning rate (and large number of estimators) will yield more accurate </w:t>
+      </w:r>
+      <w:proofErr w:type="spellStart"/>
+      <w:r>
+        <w:rPr>
+          <w:rFonts w:ascii="Georgia" w:hAnsi="Georgia"/>
+          <w:sz w:val="30"/>
+          <w:szCs w:val="30"/>
+          <w:lang w:val="en-US"/>
+        </w:rPr>
+        <w:t>XGBoost</w:t>
+      </w:r>
+      <w:proofErr w:type="spellEnd"/>
+      <w:r>
+        <w:rPr>
+          <w:rFonts w:ascii="Georgia" w:hAnsi="Georgia"/>
+          <w:sz w:val="30"/>
+          <w:szCs w:val="30"/>
+          <w:lang w:val="en-US"/>
+        </w:rPr>
+        <w:t xml:space="preserve"> models, though it will also take </w:t>
       </w:r>
       <w:r>
         <w:rPr>
@@ -3653,6 +4055,7 @@
           <w:lang w:val="en-US"/>
         </w:rPr>
       </w:pPr>
+      <w:proofErr w:type="spellStart"/>
       <w:r>
         <w:rPr>
           <w:rFonts w:ascii="Georgia" w:hAnsi="Georgia"/>
@@ -3665,6 +4068,7 @@
         </w:rPr>
         <w:t>n_jobs</w:t>
       </w:r>
+      <w:proofErr w:type="spellEnd"/>
     </w:p>
     <w:p>
       <w:pPr>
@@ -3687,6 +4091,7 @@
         </w:rPr>
         <w:t>On larger datasets where runtime is a consideration, you can use parallelism to build your models faster. It's common to set the parameter </w:t>
       </w:r>
+      <w:proofErr w:type="spellStart"/>
       <w:r>
         <w:rPr>
           <w:rStyle w:val="Enfasigrassetto"/>
@@ -3697,6 +4102,7 @@
         </w:rPr>
         <w:t>n_jobs</w:t>
       </w:r>
+      <w:proofErr w:type="spellEnd"/>
       <w:r>
         <w:rPr>
           <w:rFonts w:ascii="Georgia" w:hAnsi="Georgia"/>
@@ -3726,27 +4132,7 @@
           <w:szCs w:val="30"/>
           <w:lang w:val="en-US"/>
         </w:rPr>
-        <w:t xml:space="preserve">The resulting model won't be any better, so micro-optimizing for fitting time is typically nothing but a distraction. </w:t>
-      </w:r>
-      <w:proofErr w:type="gramStart"/>
-      <w:r>
-        <w:rPr>
-          <w:rFonts w:ascii="Georgia" w:hAnsi="Georgia"/>
-          <w:sz w:val="30"/>
-          <w:szCs w:val="30"/>
-          <w:lang w:val="en-US"/>
-        </w:rPr>
-        <w:t>But,</w:t>
-      </w:r>
-      <w:proofErr w:type="gramEnd"/>
-      <w:r>
-        <w:rPr>
-          <w:rFonts w:ascii="Georgia" w:hAnsi="Georgia"/>
-          <w:sz w:val="30"/>
-          <w:szCs w:val="30"/>
-          <w:lang w:val="en-US"/>
-        </w:rPr>
-        <w:t xml:space="preserve"> it's useful in large datasets where you would otherwise spend a long time waiting during the </w:t>
+        <w:t>The resulting model won't be any better, so micro-optimizing for fitting time is typically nothing but a distraction. But, it's useful in large datasets where you would otherwise spend a long time waiting during the </w:t>
       </w:r>
       <w:r>
         <w:rPr>
@@ -3780,14 +4166,45 @@
           <w:lang w:val="en-US"/>
         </w:rPr>
       </w:pPr>
-      <w:r>
-        <w:rPr>
-          <w:rFonts w:ascii="Georgia" w:hAnsi="Georgia"/>
-          <w:sz w:val="30"/>
-          <w:szCs w:val="30"/>
-          <w:lang w:val="en-US"/>
-        </w:rPr>
-        <w:t>XGBoost has a multitude of other parameters, but these will go a very long way in helping you fine-tune your XGBoost model for optimal performance.</w:t>
+      <w:proofErr w:type="spellStart"/>
+      <w:r>
+        <w:rPr>
+          <w:rFonts w:ascii="Georgia" w:hAnsi="Georgia"/>
+          <w:sz w:val="30"/>
+          <w:szCs w:val="30"/>
+          <w:lang w:val="en-US"/>
+        </w:rPr>
+        <w:t>XGBoost</w:t>
+      </w:r>
+      <w:proofErr w:type="spellEnd"/>
+      <w:r>
+        <w:rPr>
+          <w:rFonts w:ascii="Georgia" w:hAnsi="Georgia"/>
+          <w:sz w:val="30"/>
+          <w:szCs w:val="30"/>
+          <w:lang w:val="en-US"/>
+        </w:rPr>
+        <w:t xml:space="preserve"> has a multitude of other parameters, but these will go a very long way in helping you fine-tune your </w:t>
+      </w:r>
+      <w:proofErr w:type="spellStart"/>
+      <w:r>
+        <w:rPr>
+          <w:rFonts w:ascii="Georgia" w:hAnsi="Georgia"/>
+          <w:sz w:val="30"/>
+          <w:szCs w:val="30"/>
+          <w:lang w:val="en-US"/>
+        </w:rPr>
+        <w:t>XGBoost</w:t>
+      </w:r>
+      <w:proofErr w:type="spellEnd"/>
+      <w:r>
+        <w:rPr>
+          <w:rFonts w:ascii="Georgia" w:hAnsi="Georgia"/>
+          <w:sz w:val="30"/>
+          <w:szCs w:val="30"/>
+          <w:lang w:val="en-US"/>
+        </w:rPr>
+        <w:t xml:space="preserve"> model for optimal performance.</w:t>
       </w:r>
     </w:p>
     <w:p>
@@ -3889,29 +4306,7 @@
           <w:szCs w:val="30"/>
           <w:lang w:val="en-US"/>
         </w:rPr>
-        <w:t xml:space="preserve">Prophet is </w:t>
-      </w:r>
-      <w:proofErr w:type="gramStart"/>
-      <w:r>
-        <w:rPr>
-          <w:rStyle w:val="Enfasicorsivo"/>
-          <w:rFonts w:ascii="Georgia" w:hAnsi="Georgia"/>
-          <w:sz w:val="30"/>
-          <w:szCs w:val="30"/>
-          <w:lang w:val="en-US"/>
-        </w:rPr>
-        <w:t>open source</w:t>
-      </w:r>
-      <w:proofErr w:type="gramEnd"/>
-      <w:r>
-        <w:rPr>
-          <w:rStyle w:val="Enfasicorsivo"/>
-          <w:rFonts w:ascii="Georgia" w:hAnsi="Georgia"/>
-          <w:sz w:val="30"/>
-          <w:szCs w:val="30"/>
-          <w:lang w:val="en-US"/>
-        </w:rPr>
-        <w:t xml:space="preserve"> software released by Facebook’s Core Data Science team.</w:t>
+        <w:t>Prophet is open source software released by Facebook’s Core Data Science team.</w:t>
       </w:r>
     </w:p>
     <w:p>
@@ -3959,27 +4354,27 @@
           <w:szCs w:val="30"/>
           <w:lang w:val="en-US"/>
         </w:rPr>
-        <w:t xml:space="preserve"> is the facebooks’ </w:t>
-      </w:r>
-      <w:proofErr w:type="gramStart"/>
-      <w:r>
-        <w:rPr>
-          <w:rFonts w:ascii="Georgia" w:hAnsi="Georgia"/>
-          <w:sz w:val="30"/>
-          <w:szCs w:val="30"/>
-          <w:lang w:val="en-US"/>
-        </w:rPr>
-        <w:t>open source</w:t>
-      </w:r>
-      <w:proofErr w:type="gramEnd"/>
-      <w:r>
-        <w:rPr>
-          <w:rFonts w:ascii="Georgia" w:hAnsi="Georgia"/>
-          <w:sz w:val="30"/>
-          <w:szCs w:val="30"/>
-          <w:lang w:val="en-US"/>
-        </w:rPr>
-        <w:t xml:space="preserve"> tool for making time series predictions.</w:t>
+        <w:t xml:space="preserve"> is the </w:t>
+      </w:r>
+      <w:proofErr w:type="spellStart"/>
+      <w:r>
+        <w:rPr>
+          <w:rFonts w:ascii="Georgia" w:hAnsi="Georgia"/>
+          <w:sz w:val="30"/>
+          <w:szCs w:val="30"/>
+          <w:lang w:val="en-US"/>
+        </w:rPr>
+        <w:t>facebooks</w:t>
+      </w:r>
+      <w:proofErr w:type="spellEnd"/>
+      <w:r>
+        <w:rPr>
+          <w:rFonts w:ascii="Georgia" w:hAnsi="Georgia"/>
+          <w:sz w:val="30"/>
+          <w:szCs w:val="30"/>
+          <w:lang w:val="en-US"/>
+        </w:rPr>
+        <w:t>’ open source tool for making time series predictions.</w:t>
       </w:r>
     </w:p>
     <w:p>
@@ -4018,27 +4413,7 @@
           <w:szCs w:val="30"/>
           <w:lang w:val="en-US"/>
         </w:rPr>
-        <w:t xml:space="preserve"> decomposes time series data into trend, </w:t>
-      </w:r>
-      <w:proofErr w:type="gramStart"/>
-      <w:r>
-        <w:rPr>
-          <w:rFonts w:ascii="Georgia" w:hAnsi="Georgia"/>
-          <w:sz w:val="30"/>
-          <w:szCs w:val="30"/>
-          <w:lang w:val="en-US"/>
-        </w:rPr>
-        <w:t>seasonality</w:t>
-      </w:r>
-      <w:proofErr w:type="gramEnd"/>
-      <w:r>
-        <w:rPr>
-          <w:rFonts w:ascii="Georgia" w:hAnsi="Georgia"/>
-          <w:sz w:val="30"/>
-          <w:szCs w:val="30"/>
-          <w:lang w:val="en-US"/>
-        </w:rPr>
-        <w:t xml:space="preserve"> and holiday effect.</w:t>
+        <w:t> decomposes time series data into trend, seasonality and holiday effect.</w:t>
       </w:r>
     </w:p>
     <w:p>
@@ -4146,27 +4521,7 @@
           <w:szCs w:val="30"/>
           <w:lang w:val="en-US"/>
         </w:rPr>
-        <w:t xml:space="preserve"> which </w:t>
-      </w:r>
-      <w:proofErr w:type="gramStart"/>
-      <w:r>
-        <w:rPr>
-          <w:rFonts w:ascii="Georgia" w:hAnsi="Georgia"/>
-          <w:sz w:val="30"/>
-          <w:szCs w:val="30"/>
-          <w:lang w:val="en-US"/>
-        </w:rPr>
-        <w:t>occur</w:t>
-      </w:r>
-      <w:proofErr w:type="gramEnd"/>
-      <w:r>
-        <w:rPr>
-          <w:rFonts w:ascii="Georgia" w:hAnsi="Georgia"/>
-          <w:sz w:val="30"/>
-          <w:szCs w:val="30"/>
-          <w:lang w:val="en-US"/>
-        </w:rPr>
-        <w:t xml:space="preserve"> on irregular schedules over a day or a period of days.</w:t>
+        <w:t> which occur on irregular schedules over a day or a period of days.</w:t>
       </w:r>
     </w:p>
     <w:p>
@@ -4621,6 +4976,850 @@
           <w:sz w:val="30"/>
           <w:szCs w:val="30"/>
           <w:lang w:val="en-US"/>
+        </w:rPr>
+        <w:t xml:space="preserve"> </w:t>
+      </w:r>
+    </w:p>
+    <w:p>
+      <w:pPr>
+        <w:rPr>
+          <w:rFonts w:ascii="Georgia" w:hAnsi="Georgia"/>
+          <w:sz w:val="30"/>
+          <w:szCs w:val="30"/>
+          <w:lang w:val="en-US"/>
+        </w:rPr>
+      </w:pPr>
+    </w:p>
+    <w:p>
+      <w:pPr>
+        <w:rPr>
+          <w:rFonts w:ascii="Georgia" w:hAnsi="Georgia"/>
+          <w:sz w:val="30"/>
+          <w:szCs w:val="30"/>
+          <w:lang w:val="en-US"/>
+        </w:rPr>
+      </w:pPr>
+    </w:p>
+    <w:p>
+      <w:pPr>
+        <w:rPr>
+          <w:rFonts w:ascii="Georgia" w:hAnsi="Georgia"/>
+          <w:sz w:val="30"/>
+          <w:szCs w:val="30"/>
+          <w:lang w:val="en-US"/>
+        </w:rPr>
+      </w:pPr>
+    </w:p>
+    <w:p>
+      <w:pPr>
+        <w:rPr>
+          <w:rFonts w:ascii="Georgia" w:hAnsi="Georgia"/>
+          <w:sz w:val="30"/>
+          <w:szCs w:val="30"/>
+          <w:lang w:val="en-US"/>
+        </w:rPr>
+      </w:pPr>
+    </w:p>
+    <w:p>
+      <w:pPr>
+        <w:rPr>
+          <w:rFonts w:ascii="Georgia" w:hAnsi="Georgia"/>
+          <w:sz w:val="30"/>
+          <w:szCs w:val="30"/>
+          <w:lang w:val="en-US"/>
+        </w:rPr>
+      </w:pPr>
+    </w:p>
+    <w:p>
+      <w:pPr>
+        <w:rPr>
+          <w:rFonts w:ascii="Georgia" w:hAnsi="Georgia"/>
+          <w:sz w:val="30"/>
+          <w:szCs w:val="30"/>
+          <w:lang w:val="en-US"/>
+        </w:rPr>
+      </w:pPr>
+    </w:p>
+    <w:p>
+      <w:pPr>
+        <w:rPr>
+          <w:rFonts w:ascii="Georgia" w:hAnsi="Georgia"/>
+          <w:sz w:val="30"/>
+          <w:szCs w:val="30"/>
+          <w:lang w:val="en-US"/>
+        </w:rPr>
+      </w:pPr>
+    </w:p>
+    <w:p>
+      <w:pPr>
+        <w:rPr>
+          <w:rFonts w:ascii="Georgia" w:hAnsi="Georgia"/>
+          <w:sz w:val="30"/>
+          <w:szCs w:val="30"/>
+          <w:lang w:val="en-US"/>
+        </w:rPr>
+      </w:pPr>
+      <w:r>
+        <w:rPr>
+          <w:rFonts w:ascii="Georgia" w:hAnsi="Georgia"/>
+          <w:sz w:val="30"/>
+          <w:szCs w:val="30"/>
+          <w:lang w:val="en-US"/>
+        </w:rPr>
+        <w:lastRenderedPageBreak/>
+        <w:t>PROPHET:</w:t>
+      </w:r>
+    </w:p>
+    <w:p>
+      <w:pPr>
+        <w:shd w:val="clear" w:color="auto" w:fill="FFFFFF"/>
+        <w:spacing w:after="0" w:line="240" w:lineRule="auto"/>
+        <w:rPr>
+          <w:rFonts w:ascii="Helvetica" w:eastAsia="Times New Roman" w:hAnsi="Helvetica" w:cs="Helvetica"/>
+          <w:color w:val="333333"/>
+          <w:spacing w:val="3"/>
+          <w:sz w:val="24"/>
+          <w:szCs w:val="24"/>
+          <w:lang w:eastAsia="it-IT"/>
+        </w:rPr>
+      </w:pPr>
+      <w:r>
+        <w:rPr>
+          <w:rFonts w:ascii="Helvetica" w:eastAsia="Times New Roman" w:hAnsi="Helvetica" w:cs="Helvetica"/>
+          <w:color w:val="333333"/>
+          <w:spacing w:val="3"/>
+          <w:sz w:val="24"/>
+          <w:szCs w:val="24"/>
+          <w:lang w:eastAsia="it-IT"/>
+        </w:rPr>
+        <w:t xml:space="preserve">Il modello </w:t>
+      </w:r>
+      <w:r>
+        <w:rPr>
+          <w:rFonts w:ascii="Helvetica" w:eastAsia="Times New Roman" w:hAnsi="Helvetica" w:cs="Helvetica"/>
+          <w:color w:val="333333"/>
+          <w:spacing w:val="3"/>
+          <w:sz w:val="24"/>
+          <w:szCs w:val="24"/>
+          <w:lang w:eastAsia="it-IT"/>
+        </w:rPr>
+        <w:t>Prophet può essere considerato un modello di regressione non lineare</w:t>
+      </w:r>
+      <w:r>
+        <w:rPr>
+          <w:rFonts w:ascii="Helvetica" w:eastAsia="Times New Roman" w:hAnsi="Helvetica" w:cs="Helvetica"/>
+          <w:color w:val="333333"/>
+          <w:spacing w:val="3"/>
+          <w:sz w:val="24"/>
+          <w:szCs w:val="24"/>
+          <w:lang w:eastAsia="it-IT"/>
+        </w:rPr>
+        <w:t xml:space="preserve">, </w:t>
+      </w:r>
+      <w:r>
+        <w:rPr>
+          <w:rFonts w:ascii="Helvetica" w:eastAsia="Times New Roman" w:hAnsi="Helvetica" w:cs="Helvetica"/>
+          <w:color w:val="333333"/>
+          <w:spacing w:val="3"/>
+          <w:sz w:val="24"/>
+          <w:szCs w:val="24"/>
+          <w:lang w:eastAsia="it-IT"/>
+        </w:rPr>
+        <w:t>del</w:t>
+      </w:r>
+      <w:r>
+        <w:rPr>
+          <w:rFonts w:ascii="Helvetica" w:eastAsia="Times New Roman" w:hAnsi="Helvetica" w:cs="Helvetica"/>
+          <w:color w:val="333333"/>
+          <w:spacing w:val="3"/>
+          <w:sz w:val="24"/>
+          <w:szCs w:val="24"/>
+          <w:lang w:eastAsia="it-IT"/>
+        </w:rPr>
+        <w:t>la forma:</w:t>
+      </w:r>
+    </w:p>
+    <w:p>
+      <w:pPr>
+        <w:shd w:val="clear" w:color="auto" w:fill="FFFFFF"/>
+        <w:spacing w:after="0" w:line="240" w:lineRule="auto"/>
+        <w:rPr>
+          <w:rFonts w:ascii="Helvetica" w:eastAsia="Times New Roman" w:hAnsi="Helvetica" w:cs="Helvetica"/>
+          <w:color w:val="333333"/>
+          <w:spacing w:val="3"/>
+          <w:sz w:val="24"/>
+          <w:szCs w:val="24"/>
+          <w:lang w:eastAsia="it-IT"/>
+        </w:rPr>
+      </w:pPr>
+      <m:oMathPara>
+        <m:oMath>
+          <m:sSub>
+            <m:sSubPr>
+              <m:ctrlPr>
+                <w:rPr>
+                  <w:rFonts w:ascii="Cambria Math" w:eastAsia="Times New Roman" w:hAnsi="Cambria Math" w:cs="Helvetica"/>
+                  <w:i/>
+                  <w:color w:val="333333"/>
+                  <w:spacing w:val="3"/>
+                  <w:sz w:val="24"/>
+                  <w:szCs w:val="24"/>
+                  <w:lang w:eastAsia="it-IT"/>
+                </w:rPr>
+              </m:ctrlPr>
+            </m:sSubPr>
+            <m:e>
+              <m:r>
+                <w:rPr>
+                  <w:rFonts w:ascii="Cambria Math" w:eastAsia="Times New Roman" w:hAnsi="Cambria Math" w:cs="Helvetica"/>
+                  <w:color w:val="333333"/>
+                  <w:spacing w:val="3"/>
+                  <w:sz w:val="24"/>
+                  <w:szCs w:val="24"/>
+                  <w:lang w:eastAsia="it-IT"/>
+                </w:rPr>
+                <m:t>y</m:t>
+              </m:r>
+            </m:e>
+            <m:sub>
+              <m:r>
+                <w:rPr>
+                  <w:rFonts w:ascii="Cambria Math" w:eastAsia="Times New Roman" w:hAnsi="Cambria Math" w:cs="Helvetica"/>
+                  <w:color w:val="333333"/>
+                  <w:spacing w:val="3"/>
+                  <w:sz w:val="24"/>
+                  <w:szCs w:val="24"/>
+                  <w:lang w:eastAsia="it-IT"/>
+                </w:rPr>
+                <m:t>t</m:t>
+              </m:r>
+            </m:sub>
+          </m:sSub>
+          <m:r>
+            <w:rPr>
+              <w:rFonts w:ascii="Cambria Math" w:eastAsia="Times New Roman" w:hAnsi="Cambria Math" w:cs="Helvetica"/>
+              <w:color w:val="333333"/>
+              <w:spacing w:val="3"/>
+              <w:sz w:val="24"/>
+              <w:szCs w:val="24"/>
+              <w:lang w:eastAsia="it-IT"/>
+            </w:rPr>
+            <m:t>=g</m:t>
+          </m:r>
+          <m:d>
+            <m:dPr>
+              <m:ctrlPr>
+                <w:rPr>
+                  <w:rFonts w:ascii="Cambria Math" w:eastAsia="Times New Roman" w:hAnsi="Cambria Math" w:cs="Helvetica"/>
+                  <w:i/>
+                  <w:color w:val="333333"/>
+                  <w:spacing w:val="3"/>
+                  <w:sz w:val="24"/>
+                  <w:szCs w:val="24"/>
+                  <w:lang w:eastAsia="it-IT"/>
+                </w:rPr>
+              </m:ctrlPr>
+            </m:dPr>
+            <m:e>
+              <m:r>
+                <w:rPr>
+                  <w:rFonts w:ascii="Cambria Math" w:eastAsia="Times New Roman" w:hAnsi="Cambria Math" w:cs="Helvetica"/>
+                  <w:color w:val="333333"/>
+                  <w:spacing w:val="3"/>
+                  <w:sz w:val="24"/>
+                  <w:szCs w:val="24"/>
+                  <w:lang w:eastAsia="it-IT"/>
+                </w:rPr>
+                <m:t>t</m:t>
+              </m:r>
+            </m:e>
+          </m:d>
+          <m:r>
+            <w:rPr>
+              <w:rFonts w:ascii="Cambria Math" w:eastAsia="Times New Roman" w:hAnsi="Cambria Math" w:cs="Helvetica"/>
+              <w:color w:val="333333"/>
+              <w:spacing w:val="3"/>
+              <w:sz w:val="24"/>
+              <w:szCs w:val="24"/>
+              <w:lang w:eastAsia="it-IT"/>
+            </w:rPr>
+            <m:t>+s</m:t>
+          </m:r>
+          <m:d>
+            <m:dPr>
+              <m:ctrlPr>
+                <w:rPr>
+                  <w:rFonts w:ascii="Cambria Math" w:eastAsia="Times New Roman" w:hAnsi="Cambria Math" w:cs="Helvetica"/>
+                  <w:i/>
+                  <w:color w:val="333333"/>
+                  <w:spacing w:val="3"/>
+                  <w:sz w:val="24"/>
+                  <w:szCs w:val="24"/>
+                  <w:lang w:eastAsia="it-IT"/>
+                </w:rPr>
+              </m:ctrlPr>
+            </m:dPr>
+            <m:e>
+              <m:r>
+                <w:rPr>
+                  <w:rFonts w:ascii="Cambria Math" w:eastAsia="Times New Roman" w:hAnsi="Cambria Math" w:cs="Helvetica"/>
+                  <w:color w:val="333333"/>
+                  <w:spacing w:val="3"/>
+                  <w:sz w:val="24"/>
+                  <w:szCs w:val="24"/>
+                  <w:lang w:eastAsia="it-IT"/>
+                </w:rPr>
+                <m:t>t</m:t>
+              </m:r>
+            </m:e>
+          </m:d>
+          <m:r>
+            <w:rPr>
+              <w:rFonts w:ascii="Cambria Math" w:eastAsia="Times New Roman" w:hAnsi="Cambria Math" w:cs="Helvetica"/>
+              <w:color w:val="333333"/>
+              <w:spacing w:val="3"/>
+              <w:sz w:val="24"/>
+              <w:szCs w:val="24"/>
+              <w:lang w:eastAsia="it-IT"/>
+            </w:rPr>
+            <m:t>+h</m:t>
+          </m:r>
+          <m:d>
+            <m:dPr>
+              <m:ctrlPr>
+                <w:rPr>
+                  <w:rFonts w:ascii="Cambria Math" w:eastAsia="Times New Roman" w:hAnsi="Cambria Math" w:cs="Helvetica"/>
+                  <w:i/>
+                  <w:color w:val="333333"/>
+                  <w:spacing w:val="3"/>
+                  <w:sz w:val="24"/>
+                  <w:szCs w:val="24"/>
+                  <w:lang w:eastAsia="it-IT"/>
+                </w:rPr>
+              </m:ctrlPr>
+            </m:dPr>
+            <m:e>
+              <m:r>
+                <w:rPr>
+                  <w:rFonts w:ascii="Cambria Math" w:eastAsia="Times New Roman" w:hAnsi="Cambria Math" w:cs="Helvetica"/>
+                  <w:color w:val="333333"/>
+                  <w:spacing w:val="3"/>
+                  <w:sz w:val="24"/>
+                  <w:szCs w:val="24"/>
+                  <w:lang w:eastAsia="it-IT"/>
+                </w:rPr>
+                <m:t>t</m:t>
+              </m:r>
+            </m:e>
+          </m:d>
+          <m:r>
+            <w:rPr>
+              <w:rFonts w:ascii="Cambria Math" w:eastAsia="Times New Roman" w:hAnsi="Cambria Math" w:cs="Helvetica"/>
+              <w:color w:val="333333"/>
+              <w:spacing w:val="3"/>
+              <w:sz w:val="24"/>
+              <w:szCs w:val="24"/>
+              <w:lang w:eastAsia="it-IT"/>
+            </w:rPr>
+            <m:t>+</m:t>
+          </m:r>
+          <m:sSub>
+            <m:sSubPr>
+              <m:ctrlPr>
+                <w:rPr>
+                  <w:rFonts w:ascii="Cambria Math" w:eastAsia="Times New Roman" w:hAnsi="Cambria Math" w:cs="Helvetica"/>
+                  <w:i/>
+                  <w:color w:val="333333"/>
+                  <w:spacing w:val="3"/>
+                  <w:sz w:val="24"/>
+                  <w:szCs w:val="24"/>
+                  <w:lang w:eastAsia="it-IT"/>
+                </w:rPr>
+              </m:ctrlPr>
+            </m:sSubPr>
+            <m:e>
+              <m:r>
+                <w:rPr>
+                  <w:rFonts w:ascii="Cambria Math" w:eastAsia="Times New Roman" w:hAnsi="Cambria Math" w:cs="Helvetica"/>
+                  <w:color w:val="333333"/>
+                  <w:spacing w:val="3"/>
+                  <w:sz w:val="24"/>
+                  <w:szCs w:val="24"/>
+                  <w:lang w:eastAsia="it-IT"/>
+                </w:rPr>
+                <m:t>ϵ</m:t>
+              </m:r>
+            </m:e>
+            <m:sub>
+              <m:r>
+                <w:rPr>
+                  <w:rFonts w:ascii="Cambria Math" w:eastAsia="Times New Roman" w:hAnsi="Cambria Math" w:cs="Helvetica"/>
+                  <w:color w:val="333333"/>
+                  <w:spacing w:val="3"/>
+                  <w:sz w:val="24"/>
+                  <w:szCs w:val="24"/>
+                  <w:lang w:eastAsia="it-IT"/>
+                </w:rPr>
+                <m:t>t</m:t>
+              </m:r>
+            </m:sub>
+          </m:sSub>
+        </m:oMath>
+      </m:oMathPara>
+    </w:p>
+    <w:p>
+      <w:pPr>
+        <w:shd w:val="clear" w:color="auto" w:fill="FFFFFF"/>
+        <w:spacing w:after="0" w:line="240" w:lineRule="auto"/>
+        <w:rPr>
+          <w:rFonts w:ascii="Helvetica" w:eastAsia="Times New Roman" w:hAnsi="Helvetica" w:cs="Helvetica"/>
+          <w:color w:val="333333"/>
+          <w:spacing w:val="3"/>
+          <w:sz w:val="24"/>
+          <w:szCs w:val="24"/>
+          <w:lang w:eastAsia="it-IT"/>
+        </w:rPr>
+      </w:pPr>
+    </w:p>
+    <w:p>
+      <w:pPr>
+        <w:shd w:val="clear" w:color="auto" w:fill="FFFFFF"/>
+        <w:spacing w:after="0" w:line="240" w:lineRule="auto"/>
+        <w:rPr>
+          <w:rFonts w:ascii="Helvetica" w:eastAsia="Times New Roman" w:hAnsi="Helvetica" w:cs="Helvetica"/>
+          <w:color w:val="333333"/>
+          <w:spacing w:val="3"/>
+          <w:sz w:val="24"/>
+          <w:szCs w:val="24"/>
+          <w:lang w:eastAsia="it-IT"/>
+        </w:rPr>
+      </w:pPr>
+      <w:r>
+        <w:rPr>
+          <w:noProof/>
+        </w:rPr>
+        <w:drawing>
+          <wp:inline distT="0" distB="0" distL="0" distR="0" wp14:anchorId="756E20B0" wp14:editId="1CE8E94A">
+            <wp:extent cx="4426528" cy="1600011"/>
+            <wp:effectExtent l="0" t="0" r="0" b="635"/>
+            <wp:docPr id="2" name="Immagine 2" descr="Immagine che contiene testo&#10;&#10;Descrizione generata automaticamente"/>
+            <wp:cNvGraphicFramePr>
+              <a:graphicFrameLocks xmlns:a="http://schemas.openxmlformats.org/drawingml/2006/main" noChangeAspect="1"/>
+            </wp:cNvGraphicFramePr>
+            <a:graphic xmlns:a="http://schemas.openxmlformats.org/drawingml/2006/main">
+              <a:graphicData uri="http://schemas.openxmlformats.org/drawingml/2006/picture">
+                <pic:pic xmlns:pic="http://schemas.openxmlformats.org/drawingml/2006/picture">
+                  <pic:nvPicPr>
+                    <pic:cNvPr id="1" name="Immagine 1" descr="Immagine che contiene testo&#10;&#10;Descrizione generata automaticamente"/>
+                    <pic:cNvPicPr>
+                      <a:picLocks noChangeAspect="1" noChangeArrowheads="1"/>
+                    </pic:cNvPicPr>
+                  </pic:nvPicPr>
+                  <pic:blipFill>
+                    <a:blip r:embed="rId22">
+                      <a:extLst>
+                        <a:ext uri="{28A0092B-C50C-407E-A947-70E740481C1C}">
+                          <a14:useLocalDpi xmlns:a14="http://schemas.microsoft.com/office/drawing/2010/main" val="0"/>
+                        </a:ext>
+                      </a:extLst>
+                    </a:blip>
+                    <a:srcRect/>
+                    <a:stretch>
+                      <a:fillRect/>
+                    </a:stretch>
+                  </pic:blipFill>
+                  <pic:spPr bwMode="auto">
+                    <a:xfrm>
+                      <a:off x="0" y="0"/>
+                      <a:ext cx="4438890" cy="1604479"/>
+                    </a:xfrm>
+                    <a:prstGeom prst="rect">
+                      <a:avLst/>
+                    </a:prstGeom>
+                    <a:noFill/>
+                    <a:ln>
+                      <a:noFill/>
+                    </a:ln>
+                  </pic:spPr>
+                </pic:pic>
+              </a:graphicData>
+            </a:graphic>
+          </wp:inline>
+        </w:drawing>
+      </w:r>
+    </w:p>
+    <w:p>
+      <w:pPr>
+        <w:shd w:val="clear" w:color="auto" w:fill="FFFFFF"/>
+        <w:spacing w:after="0" w:line="240" w:lineRule="auto"/>
+        <w:rPr>
+          <w:rFonts w:ascii="Helvetica" w:eastAsia="Times New Roman" w:hAnsi="Helvetica" w:cs="Helvetica"/>
+          <w:color w:val="333333"/>
+          <w:spacing w:val="3"/>
+          <w:sz w:val="24"/>
+          <w:szCs w:val="24"/>
+          <w:lang w:eastAsia="it-IT"/>
+        </w:rPr>
+      </w:pPr>
+    </w:p>
+    <w:p>
+      <w:pPr>
+        <w:shd w:val="clear" w:color="auto" w:fill="FFFFFF"/>
+        <w:spacing w:after="0" w:line="240" w:lineRule="auto"/>
+        <w:rPr>
+          <w:rFonts w:ascii="Helvetica" w:eastAsia="Times New Roman" w:hAnsi="Helvetica" w:cs="Helvetica"/>
+          <w:color w:val="333333"/>
+          <w:spacing w:val="3"/>
+          <w:sz w:val="24"/>
+          <w:szCs w:val="24"/>
+          <w:lang w:eastAsia="it-IT"/>
+        </w:rPr>
+      </w:pPr>
+      <w:r>
+        <w:rPr>
+          <w:rFonts w:ascii="Helvetica" w:eastAsia="Times New Roman" w:hAnsi="Helvetica" w:cs="Helvetica"/>
+          <w:color w:val="333333"/>
+          <w:spacing w:val="3"/>
+          <w:sz w:val="24"/>
+          <w:szCs w:val="24"/>
+          <w:lang w:eastAsia="it-IT"/>
+        </w:rPr>
+        <w:t xml:space="preserve">In cui </w:t>
+      </w:r>
+      <w:r>
+        <w:rPr>
+          <w:rFonts w:ascii="Helvetica" w:eastAsia="Times New Roman" w:hAnsi="Helvetica" w:cs="Helvetica"/>
+          <w:color w:val="333333"/>
+          <w:spacing w:val="3"/>
+          <w:sz w:val="24"/>
+          <w:szCs w:val="24"/>
+          <w:lang w:eastAsia="it-IT"/>
+        </w:rPr>
+        <w:t>g(t) descrive un t</w:t>
+      </w:r>
+      <w:r>
+        <w:rPr>
+          <w:rFonts w:ascii="Helvetica" w:eastAsia="Times New Roman" w:hAnsi="Helvetica" w:cs="Helvetica"/>
+          <w:color w:val="333333"/>
+          <w:spacing w:val="3"/>
+          <w:sz w:val="24"/>
+          <w:szCs w:val="24"/>
+          <w:lang w:eastAsia="it-IT"/>
+        </w:rPr>
+        <w:t>rend</w:t>
+      </w:r>
+      <w:r>
+        <w:rPr>
+          <w:rFonts w:ascii="Helvetica" w:eastAsia="Times New Roman" w:hAnsi="Helvetica" w:cs="Helvetica"/>
+          <w:color w:val="333333"/>
+          <w:spacing w:val="3"/>
+          <w:sz w:val="24"/>
+          <w:szCs w:val="24"/>
+          <w:lang w:eastAsia="it-IT"/>
+        </w:rPr>
+        <w:t xml:space="preserve"> a tratti lineare (o "termine di crescita"), s(t) descrive i vari modelli stagionali,</w:t>
+      </w:r>
+      <w:r>
+        <w:rPr>
+          <w:rFonts w:ascii="Helvetica" w:eastAsia="Times New Roman" w:hAnsi="Helvetica" w:cs="Helvetica"/>
+          <w:color w:val="333333"/>
+          <w:spacing w:val="3"/>
+          <w:sz w:val="24"/>
+          <w:szCs w:val="24"/>
+          <w:lang w:eastAsia="it-IT"/>
+        </w:rPr>
+        <w:t xml:space="preserve"> </w:t>
+      </w:r>
+      <w:r>
+        <w:rPr>
+          <w:rFonts w:ascii="Helvetica" w:eastAsia="Times New Roman" w:hAnsi="Helvetica" w:cs="Helvetica"/>
+          <w:color w:val="333333"/>
+          <w:spacing w:val="3"/>
+          <w:sz w:val="24"/>
+          <w:szCs w:val="24"/>
+          <w:lang w:eastAsia="it-IT"/>
+        </w:rPr>
+        <w:t xml:space="preserve">h(t) e </w:t>
+      </w:r>
+      <m:oMath>
+        <m:sSub>
+          <m:sSubPr>
+            <m:ctrlPr>
+              <w:rPr>
+                <w:rFonts w:ascii="Cambria Math" w:eastAsia="Times New Roman" w:hAnsi="Cambria Math" w:cs="Helvetica"/>
+                <w:i/>
+                <w:color w:val="333333"/>
+                <w:spacing w:val="3"/>
+                <w:sz w:val="24"/>
+                <w:szCs w:val="24"/>
+                <w:lang w:eastAsia="it-IT"/>
+              </w:rPr>
+            </m:ctrlPr>
+          </m:sSubPr>
+          <m:e>
+            <m:r>
+              <w:rPr>
+                <w:rFonts w:ascii="Cambria Math" w:eastAsia="Times New Roman" w:hAnsi="Cambria Math" w:cs="Helvetica"/>
+                <w:color w:val="333333"/>
+                <w:spacing w:val="3"/>
+                <w:sz w:val="24"/>
+                <w:szCs w:val="24"/>
+                <w:lang w:eastAsia="it-IT"/>
+              </w:rPr>
+              <m:t>ϵ</m:t>
+            </m:r>
+          </m:e>
+          <m:sub>
+            <m:r>
+              <w:rPr>
+                <w:rFonts w:ascii="Cambria Math" w:eastAsia="Times New Roman" w:hAnsi="Cambria Math" w:cs="Helvetica"/>
+                <w:color w:val="333333"/>
+                <w:spacing w:val="3"/>
+                <w:sz w:val="24"/>
+                <w:szCs w:val="24"/>
+                <w:lang w:eastAsia="it-IT"/>
+              </w:rPr>
+              <m:t>t</m:t>
+            </m:r>
+          </m:sub>
+        </m:sSub>
+      </m:oMath>
+      <w:r>
+        <w:rPr>
+          <w:rFonts w:ascii="Helvetica" w:eastAsia="Times New Roman" w:hAnsi="Helvetica" w:cs="Helvetica"/>
+          <w:color w:val="333333"/>
+          <w:spacing w:val="3"/>
+          <w:sz w:val="24"/>
+          <w:szCs w:val="24"/>
+          <w:lang w:eastAsia="it-IT"/>
+        </w:rPr>
+        <w:t xml:space="preserve"> sono </w:t>
+      </w:r>
+      <w:r>
+        <w:rPr>
+          <w:rFonts w:ascii="Helvetica" w:eastAsia="Times New Roman" w:hAnsi="Helvetica" w:cs="Helvetica"/>
+          <w:color w:val="333333"/>
+          <w:spacing w:val="3"/>
+          <w:sz w:val="24"/>
+          <w:szCs w:val="24"/>
+          <w:lang w:eastAsia="it-IT"/>
+        </w:rPr>
+        <w:t>termin</w:t>
+      </w:r>
+      <w:r>
+        <w:rPr>
+          <w:rFonts w:ascii="Helvetica" w:eastAsia="Times New Roman" w:hAnsi="Helvetica" w:cs="Helvetica"/>
+          <w:color w:val="333333"/>
+          <w:spacing w:val="3"/>
+          <w:sz w:val="24"/>
+          <w:szCs w:val="24"/>
+          <w:lang w:eastAsia="it-IT"/>
+        </w:rPr>
+        <w:t xml:space="preserve">i </w:t>
+      </w:r>
+      <w:r>
+        <w:rPr>
+          <w:rFonts w:ascii="Helvetica" w:eastAsia="Times New Roman" w:hAnsi="Helvetica" w:cs="Helvetica"/>
+          <w:color w:val="333333"/>
+          <w:spacing w:val="3"/>
+          <w:sz w:val="24"/>
+          <w:szCs w:val="24"/>
+          <w:lang w:eastAsia="it-IT"/>
+        </w:rPr>
+        <w:t>di error</w:t>
+      </w:r>
+      <w:r>
+        <w:rPr>
+          <w:rFonts w:ascii="Helvetica" w:eastAsia="Times New Roman" w:hAnsi="Helvetica" w:cs="Helvetica"/>
+          <w:color w:val="333333"/>
+          <w:spacing w:val="3"/>
+          <w:sz w:val="24"/>
+          <w:szCs w:val="24"/>
+          <w:lang w:eastAsia="it-IT"/>
+        </w:rPr>
+        <w:t>e.</w:t>
+      </w:r>
+    </w:p>
+    <w:p>
+      <w:pPr>
+        <w:rPr>
+          <w:rFonts w:ascii="Helvetica" w:eastAsia="Times New Roman" w:hAnsi="Helvetica" w:cs="Helvetica"/>
+          <w:color w:val="333333"/>
+          <w:spacing w:val="3"/>
+          <w:sz w:val="24"/>
+          <w:szCs w:val="24"/>
+          <w:lang w:eastAsia="it-IT"/>
+        </w:rPr>
+      </w:pPr>
+      <w:r>
+        <w:rPr>
+          <w:rFonts w:ascii="Helvetica" w:eastAsia="Times New Roman" w:hAnsi="Helvetica" w:cs="Helvetica"/>
+          <w:color w:val="333333"/>
+          <w:spacing w:val="3"/>
+          <w:sz w:val="24"/>
+          <w:szCs w:val="24"/>
+          <w:lang w:eastAsia="it-IT"/>
+        </w:rPr>
+        <w:t>•I nodi (o punti di cambio) per l'andamento a tratti lineari vengono selezionati automaticamente se non esplicitamente specificato. Opzionalmente, una funzione logistica può essere utilizzata per impostare un limite superiore sulla tendenza.</w:t>
+      </w:r>
+    </w:p>
+    <w:p>
+      <w:pPr>
+        <w:rPr>
+          <w:rFonts w:ascii="Helvetica" w:eastAsia="Times New Roman" w:hAnsi="Helvetica" w:cs="Helvetica"/>
+          <w:color w:val="333333"/>
+          <w:spacing w:val="3"/>
+          <w:sz w:val="24"/>
+          <w:szCs w:val="24"/>
+          <w:lang w:eastAsia="it-IT"/>
+        </w:rPr>
+      </w:pPr>
+      <w:r>
+        <w:rPr>
+          <w:rFonts w:ascii="Helvetica" w:eastAsia="Times New Roman" w:hAnsi="Helvetica" w:cs="Helvetica"/>
+          <w:color w:val="333333"/>
+          <w:spacing w:val="3"/>
+          <w:sz w:val="24"/>
+          <w:szCs w:val="24"/>
+          <w:lang w:eastAsia="it-IT"/>
+        </w:rPr>
+        <w:t xml:space="preserve">•La componente stagionale </w:t>
+      </w:r>
+      <w:r>
+        <w:rPr>
+          <w:rFonts w:ascii="Helvetica" w:eastAsia="Times New Roman" w:hAnsi="Helvetica" w:cs="Helvetica"/>
+          <w:color w:val="333333"/>
+          <w:spacing w:val="3"/>
+          <w:sz w:val="24"/>
+          <w:szCs w:val="24"/>
+          <w:lang w:eastAsia="it-IT"/>
+        </w:rPr>
+        <w:t>p</w:t>
+      </w:r>
+      <w:r>
+        <w:rPr>
+          <w:rFonts w:ascii="Helvetica" w:eastAsia="Times New Roman" w:hAnsi="Helvetica" w:cs="Helvetica"/>
+          <w:color w:val="333333"/>
+          <w:spacing w:val="3"/>
+          <w:sz w:val="24"/>
+          <w:szCs w:val="24"/>
+          <w:lang w:eastAsia="it-IT"/>
+        </w:rPr>
+        <w:t>er impostazione predefinita, l'ordine 10 viene utilizzato per la stagionalità annuale e l'ordine 3 viene utilizzato per la stagionalità settimanale.</w:t>
+      </w:r>
+    </w:p>
+    <w:p>
+      <w:pPr>
+        <w:rPr>
+          <w:rFonts w:ascii="Helvetica" w:eastAsia="Times New Roman" w:hAnsi="Helvetica" w:cs="Helvetica"/>
+          <w:color w:val="333333"/>
+          <w:spacing w:val="3"/>
+          <w:sz w:val="24"/>
+          <w:szCs w:val="24"/>
+          <w:lang w:eastAsia="it-IT"/>
+        </w:rPr>
+      </w:pPr>
+      <w:r>
+        <w:rPr>
+          <w:rFonts w:ascii="Helvetica" w:eastAsia="Times New Roman" w:hAnsi="Helvetica" w:cs="Helvetica"/>
+          <w:color w:val="333333"/>
+          <w:spacing w:val="3"/>
+          <w:sz w:val="24"/>
+          <w:szCs w:val="24"/>
+          <w:lang w:eastAsia="it-IT"/>
+        </w:rPr>
+        <w:t>• Gli effetti vacanza vengono aggiunti come semplici variabili fittizie.</w:t>
+      </w:r>
+    </w:p>
+    <w:p>
+      <w:pPr>
+        <w:rPr>
+          <w:rFonts w:ascii="Helvetica" w:eastAsia="Times New Roman" w:hAnsi="Helvetica" w:cs="Helvetica"/>
+          <w:color w:val="333333"/>
+          <w:spacing w:val="3"/>
+          <w:sz w:val="24"/>
+          <w:szCs w:val="24"/>
+          <w:lang w:eastAsia="it-IT"/>
+        </w:rPr>
+      </w:pPr>
+      <w:r>
+        <w:rPr>
+          <w:rFonts w:ascii="Helvetica" w:eastAsia="Times New Roman" w:hAnsi="Helvetica" w:cs="Helvetica"/>
+          <w:color w:val="333333"/>
+          <w:spacing w:val="3"/>
+          <w:sz w:val="24"/>
+          <w:szCs w:val="24"/>
+          <w:lang w:eastAsia="it-IT"/>
+        </w:rPr>
+        <w:t>• Il modello viene stimato utilizzando un approccio bayesiano per consentire la selezione automatica dei punti di cambio e di altre caratteristiche del modello.</w:t>
+      </w:r>
+    </w:p>
+    <w:p>
+      <w:r>
+        <w:rPr>
+          <w:rFonts w:ascii="Helvetica" w:eastAsia="Times New Roman" w:hAnsi="Helvetica" w:cs="Helvetica"/>
+          <w:color w:val="333333"/>
+          <w:spacing w:val="3"/>
+          <w:sz w:val="24"/>
+          <w:szCs w:val="24"/>
+          <w:lang w:eastAsia="it-IT"/>
+        </w:rPr>
+        <w:t>Funziona meglio con le serie storiche che hanno una forte stagionalità e diverse stagioni di dati storici</w:t>
+      </w:r>
+      <w:r>
+        <w:rPr>
+          <w:rFonts w:ascii="Helvetica" w:eastAsia="Times New Roman" w:hAnsi="Helvetica" w:cs="Helvetica"/>
+          <w:color w:val="333333"/>
+          <w:spacing w:val="3"/>
+          <w:sz w:val="24"/>
+          <w:szCs w:val="24"/>
+          <w:lang w:eastAsia="it-IT"/>
+        </w:rPr>
+        <w:t>.</w:t>
+      </w:r>
+    </w:p>
+    <w:p>
+      <w:pPr>
+        <w:rPr>
+          <w:rFonts w:ascii="Georgia" w:hAnsi="Georgia"/>
+          <w:sz w:val="30"/>
+          <w:szCs w:val="30"/>
+          <w:lang w:val="fr-FR"/>
+        </w:rPr>
+      </w:pPr>
+      <w:r>
+        <w:rPr>
+          <w:rFonts w:ascii="Georgia" w:hAnsi="Georgia"/>
+          <w:sz w:val="30"/>
+          <w:szCs w:val="30"/>
+          <w:lang w:val="fr-FR"/>
+        </w:rPr>
+        <w:t>Fonte:</w:t>
+      </w:r>
+      <w:r>
+        <w:rPr>
+          <w:lang w:val="fr-FR"/>
+        </w:rPr>
+        <w:t xml:space="preserve"> </w:t>
+      </w:r>
+      <w:hyperlink r:id="rId23" w:history="1">
+        <w:r>
+          <w:rPr>
+            <w:rStyle w:val="Collegamentoipertestuale"/>
+            <w:rFonts w:ascii="Georgia" w:hAnsi="Georgia"/>
+            <w:sz w:val="30"/>
+            <w:szCs w:val="30"/>
+            <w:lang w:val="fr-FR"/>
+          </w:rPr>
+          <w:t>https://otexts.com/fpp3/prophet.html</w:t>
+        </w:r>
+      </w:hyperlink>
+      <w:r>
+        <w:rPr>
+          <w:rFonts w:ascii="Georgia" w:hAnsi="Georgia"/>
+          <w:sz w:val="30"/>
+          <w:szCs w:val="30"/>
+          <w:lang w:val="fr-FR"/>
         </w:rPr>
         <w:t xml:space="preserve"> </w:t>
       </w:r>

</xml_diff>